<commit_message>
Update the result with conclusion and graphs
</commit_message>
<xml_diff>
--- a/INFO6205_final_project - v2.docx
+++ b/INFO6205_final_project - v2.docx
@@ -315,8 +315,16 @@
       <w:r>
         <w:t>Compare each pair of words to get a pattern matrix</w:t>
       </w:r>
-      <w:r>
-        <w:br/>
+    </w:p>
+    <w:p>
+      <w:pPr>
+        <w:pStyle w:val="a3"/>
+        <w:numPr>
+          <w:ilvl w:val="1"/>
+          <w:numId w:val="8"/>
+        </w:numPr>
+      </w:pPr>
+      <w:r>
         <w:t>We use a look up for every time we compare 2 words to speed up the process</w:t>
       </w:r>
     </w:p>
@@ -405,10 +413,7 @@
         </m:r>
       </m:oMath>
       <w:r>
-        <w:t xml:space="preserve"> </w:t>
-      </w:r>
-      <w:r>
-        <w:t>satisfy</w:t>
+        <w:t xml:space="preserve"> satisfy</w:t>
       </w:r>
       <w:r>
         <w:t xml:space="preserve"> </w:t>
@@ -421,13 +426,7 @@
           <w:rPr>
             <w:rFonts w:ascii="Cambria Math" w:hAnsi="Cambria Math"/>
           </w:rPr>
-          <m:t>P</m:t>
-        </m:r>
-        <m:r>
-          <w:rPr>
-            <w:rFonts w:ascii="Cambria Math" w:hAnsi="Cambria Math"/>
-          </w:rPr>
-          <m:t>=</m:t>
+          <m:t>P=</m:t>
         </m:r>
         <m:sSup>
           <m:sSupPr>
@@ -660,9 +659,6 @@
       <w:pPr>
         <w:pStyle w:val="a3"/>
         <w:ind w:left="1440"/>
-        <w:rPr>
-          <w:rFonts w:hint="eastAsia"/>
-        </w:rPr>
       </w:pPr>
     </w:p>
     <w:p>
@@ -919,9 +915,6 @@
       <w:pPr>
         <w:pStyle w:val="a3"/>
         <w:ind w:left="1440"/>
-        <w:rPr>
-          <w:rFonts w:hint="eastAsia"/>
-        </w:rPr>
       </w:pPr>
       <m:oMathPara>
         <m:oMath>
@@ -1033,9 +1026,6 @@
           <w:ilvl w:val="1"/>
           <w:numId w:val="8"/>
         </w:numPr>
-        <w:rPr>
-          <w:rFonts w:hint="eastAsia"/>
-        </w:rPr>
       </w:pPr>
       <w:r>
         <w:rPr>
@@ -1356,7 +1346,37 @@
           <w:b/>
           <w:bCs/>
         </w:rPr>
-        <w:t>A Simple Run of the Application</w:t>
+        <w:t xml:space="preserve">A Simple </w:t>
+      </w:r>
+      <w:r>
+        <w:rPr>
+          <w:rFonts w:hint="eastAsia"/>
+          <w:b/>
+          <w:bCs/>
+          <w:lang w:eastAsia="zh-CN"/>
+        </w:rPr>
+        <w:t>r</w:t>
+      </w:r>
+      <w:r>
+        <w:rPr>
+          <w:b/>
+          <w:bCs/>
+        </w:rPr>
+        <w:t xml:space="preserve">un of the </w:t>
+      </w:r>
+      <w:r>
+        <w:rPr>
+          <w:b/>
+          <w:bCs/>
+        </w:rPr>
+        <w:t>a</w:t>
+      </w:r>
+      <w:r>
+        <w:rPr>
+          <w:b/>
+          <w:bCs/>
+        </w:rPr>
+        <w:t>pplication</w:t>
       </w:r>
     </w:p>
     <w:p>
@@ -1376,7 +1396,7 @@
       </w:pPr>
       <w:r>
         <w:lastRenderedPageBreak/>
-        <w:t>Wordles app:</w:t>
+        <w:t>Wordle app:</w:t>
       </w:r>
     </w:p>
     <w:p>
@@ -1430,13 +1450,7 @@
     <w:p/>
     <w:p>
       <w:r>
-        <w:t xml:space="preserve">Wordle </w:t>
-      </w:r>
-      <w:r>
-        <w:t>application</w:t>
-      </w:r>
-      <w:r>
-        <w:t xml:space="preserve"> is simply wordle game that allow user to play multiply times.</w:t>
+        <w:t>Wordle application is simply wordle game that allow user to play multiply times.</w:t>
       </w:r>
     </w:p>
     <w:p/>
@@ -1456,15 +1470,7 @@
         <w:t>ubmit</w:t>
       </w:r>
       <w:r>
-        <w:t xml:space="preserve"> button will check the word's pattern between and move on the </w:t>
-      </w:r>
-      <w:proofErr w:type="spellStart"/>
-      <w:r>
-        <w:t>the</w:t>
-      </w:r>
-      <w:proofErr w:type="spellEnd"/>
-      <w:r>
-        <w:t xml:space="preserve"> next try.</w:t>
+        <w:t xml:space="preserve"> button will check the word's pattern between and move on the the next try.</w:t>
       </w:r>
     </w:p>
     <w:p/>
@@ -1474,14 +1480,7 @@
           <w:b/>
           <w:bCs/>
         </w:rPr>
-        <w:t>R</w:t>
-      </w:r>
-      <w:r>
-        <w:rPr>
-          <w:b/>
-          <w:bCs/>
-        </w:rPr>
-        <w:t>eset</w:t>
+        <w:t>Reset</w:t>
       </w:r>
       <w:r>
         <w:t xml:space="preserve"> button will restart the game and set the answer to a new random word</w:t>
@@ -1560,13 +1559,7 @@
     <w:p/>
     <w:p>
       <w:r>
-        <w:t xml:space="preserve">Hacker </w:t>
-      </w:r>
-      <w:r>
-        <w:t>application</w:t>
-      </w:r>
-      <w:r>
-        <w:t xml:space="preserve"> displays statics of the wordle game</w:t>
+        <w:t>Hacker application displays statics of the wordle game</w:t>
       </w:r>
     </w:p>
     <w:p/>
@@ -1634,13 +1627,7 @@
     <w:p/>
     <w:p>
       <w:r>
-        <w:t xml:space="preserve">Right click the input box in wordle grid will </w:t>
-      </w:r>
-      <w:r>
-        <w:t>pop up</w:t>
-      </w:r>
-      <w:r>
-        <w:t xml:space="preserve"> a menu, that allows the user to set the pattern of each guess</w:t>
+        <w:t>Right click the input box in wordle grid will pop up a menu, that allows the user to set the pattern of each guess</w:t>
       </w:r>
     </w:p>
     <w:p/>
@@ -1711,25 +1698,13 @@
     <w:p/>
     <w:p>
       <w:r>
-        <w:t xml:space="preserve">after each </w:t>
-      </w:r>
-      <w:r>
-        <w:t>submission</w:t>
-      </w:r>
-      <w:r>
-        <w:t>, the hacker will display how much word in the legitimate words, and the remaining information in terms of bits at the left of the wordle grid. Also, it displays how much information reduced after each try.</w:t>
+        <w:t>after each submission, the hacker will display how much word in the legitimate words, and the remaining information in terms of bits at the left of the wordle grid. Also, it displays how much information reduced after each try.</w:t>
       </w:r>
     </w:p>
     <w:p/>
     <w:p>
       <w:r>
-        <w:t xml:space="preserve">You can open the real wordle game, choose a guess from the legitimate word list, and set the pattern </w:t>
-      </w:r>
-      <w:r>
-        <w:t>responded</w:t>
-      </w:r>
-      <w:r>
-        <w:t xml:space="preserve"> by the real wordle, to get recommendation for next try.</w:t>
+        <w:t>You can open the real wordle game, choose a guess from the legitimate word list, and set the pattern responded by the real wordle, to get recommendation for next try.</w:t>
       </w:r>
     </w:p>
     <w:p>
@@ -1897,11 +1872,6 @@
       </w:r>
     </w:p>
     <w:p>
-      <w:pPr>
-        <w:rPr>
-          <w:rFonts w:hint="eastAsia"/>
-        </w:rPr>
-      </w:pPr>
       <w:r>
         <w:rPr>
           <w:noProof/>
@@ -1959,13 +1929,7 @@
     <w:p/>
     <w:p>
       <w:r>
-        <w:t xml:space="preserve">3. choose one of the </w:t>
-      </w:r>
-      <w:r>
-        <w:t>words</w:t>
-      </w:r>
-      <w:r>
-        <w:t xml:space="preserve"> from Hacker's word list and type into the Wordle window. Then press submit in wordle window to get the pattern and updated word list.</w:t>
+        <w:t>3. choose one of the words from Hacker's word list and type into the Wordle window. Then press submit in wordle window to get the pattern and updated word list.</w:t>
       </w:r>
     </w:p>
     <w:p/>
@@ -1976,9 +1940,9 @@
         </w:rPr>
         <w:lastRenderedPageBreak/>
         <w:drawing>
-          <wp:inline distT="0" distB="0" distL="0" distR="0" wp14:anchorId="60166E7F" wp14:editId="31341346">
-            <wp:extent cx="5930265" cy="2313305"/>
-            <wp:effectExtent l="0" t="0" r="0" b="0"/>
+          <wp:inline distT="0" distB="0" distL="0" distR="0" wp14:anchorId="60166E7F" wp14:editId="3C49B61E">
+            <wp:extent cx="4531057" cy="1767496"/>
+            <wp:effectExtent l="0" t="0" r="3175" b="4445"/>
             <wp:docPr id="17" name="图片 17"/>
             <wp:cNvGraphicFramePr>
               <a:graphicFrameLocks xmlns:a="http://schemas.openxmlformats.org/drawingml/2006/main" noChangeAspect="1"/>
@@ -2008,7 +1972,7 @@
                   <pic:spPr bwMode="auto">
                     <a:xfrm>
                       <a:off x="0" y="0"/>
-                      <a:ext cx="5930265" cy="2313305"/>
+                      <a:ext cx="4558407" cy="1778165"/>
                     </a:xfrm>
                     <a:prstGeom prst="rect">
                       <a:avLst/>
@@ -2032,9 +1996,9 @@
           <w:noProof/>
         </w:rPr>
         <w:drawing>
-          <wp:inline distT="0" distB="0" distL="0" distR="0" wp14:anchorId="294D74A3" wp14:editId="06BA426B">
-            <wp:extent cx="5930265" cy="2313305"/>
-            <wp:effectExtent l="0" t="0" r="0" b="0"/>
+          <wp:inline distT="0" distB="0" distL="0" distR="0" wp14:anchorId="294D74A3" wp14:editId="787B5CAF">
+            <wp:extent cx="4619767" cy="1802100"/>
+            <wp:effectExtent l="0" t="0" r="0" b="8255"/>
             <wp:docPr id="18" name="图片 18"/>
             <wp:cNvGraphicFramePr>
               <a:graphicFrameLocks xmlns:a="http://schemas.openxmlformats.org/drawingml/2006/main" noChangeAspect="1"/>
@@ -2064,7 +2028,7 @@
                   <pic:spPr bwMode="auto">
                     <a:xfrm>
                       <a:off x="0" y="0"/>
-                      <a:ext cx="5930265" cy="2313305"/>
+                      <a:ext cx="4632581" cy="1807099"/>
                     </a:xfrm>
                     <a:prstGeom prst="rect">
                       <a:avLst/>
@@ -2088,8 +2052,8 @@
           <w:noProof/>
         </w:rPr>
         <w:drawing>
-          <wp:inline distT="0" distB="0" distL="0" distR="0" wp14:anchorId="64A81F86" wp14:editId="5AAD558E">
-            <wp:extent cx="5930265" cy="2313305"/>
+          <wp:inline distT="0" distB="0" distL="0" distR="0" wp14:anchorId="64A81F86" wp14:editId="66D1B615">
+            <wp:extent cx="4653887" cy="1815410"/>
             <wp:effectExtent l="0" t="0" r="0" b="0"/>
             <wp:docPr id="19" name="图片 19"/>
             <wp:cNvGraphicFramePr>
@@ -2120,7 +2084,7 @@
                   <pic:spPr bwMode="auto">
                     <a:xfrm>
                       <a:off x="0" y="0"/>
-                      <a:ext cx="5930265" cy="2313305"/>
+                      <a:ext cx="4667658" cy="1820782"/>
                     </a:xfrm>
                     <a:prstGeom prst="rect">
                       <a:avLst/>
@@ -2147,30 +2111,74 @@
         </w:numPr>
       </w:pPr>
       <w:r>
-        <w:t xml:space="preserve">Keep </w:t>
-      </w:r>
-      <w:r>
-        <w:t>trying</w:t>
-      </w:r>
-      <w:r>
-        <w:t xml:space="preserve"> words to get </w:t>
-      </w:r>
-      <w:r>
-        <w:t>all</w:t>
-      </w:r>
-      <w:r>
-        <w:t xml:space="preserve"> green pattern.</w:t>
+        <w:t>Keep trying words to get all green pattern.</w:t>
       </w:r>
     </w:p>
     <w:p/>
     <w:p/>
     <w:p/>
     <w:p>
-      <w:r>
+      <w:pPr>
         <w:rPr>
           <w:rStyle w:val="40"/>
         </w:rPr>
+      </w:pPr>
+    </w:p>
+    <w:p>
+      <w:pPr>
+        <w:rPr>
+          <w:rStyle w:val="40"/>
+        </w:rPr>
+      </w:pPr>
+    </w:p>
+    <w:p>
+      <w:pPr>
+        <w:rPr>
+          <w:rStyle w:val="40"/>
+        </w:rPr>
+      </w:pPr>
+    </w:p>
+    <w:p>
+      <w:pPr>
+        <w:rPr>
+          <w:rStyle w:val="40"/>
+        </w:rPr>
+      </w:pPr>
+    </w:p>
+    <w:p>
+      <w:pPr>
+        <w:rPr>
+          <w:rStyle w:val="40"/>
+        </w:rPr>
+      </w:pPr>
+    </w:p>
+    <w:p>
+      <w:pPr>
+        <w:rPr>
+          <w:rStyle w:val="40"/>
+        </w:rPr>
+      </w:pPr>
+    </w:p>
+    <w:p>
+      <w:pPr>
+        <w:rPr>
+          <w:rStyle w:val="40"/>
+        </w:rPr>
+      </w:pPr>
+    </w:p>
+    <w:p>
+      <w:r>
+        <w:rPr>
+          <w:rStyle w:val="40"/>
+        </w:rPr>
+        <w:lastRenderedPageBreak/>
         <w:t>Benchmarking</w:t>
+      </w:r>
+      <w:r>
+        <w:rPr>
+          <w:rStyle w:val="40"/>
+        </w:rPr>
+        <w:t xml:space="preserve"> screen shots</w:t>
       </w:r>
       <w:r>
         <w:t>:</w:t>
@@ -2231,7 +2239,13 @@
         <w:pStyle w:val="4"/>
       </w:pPr>
       <w:r>
-        <w:t>Entropy table:</w:t>
+        <w:t>Entropy table</w:t>
+      </w:r>
+      <w:r>
+        <w:t xml:space="preserve"> screen shot</w:t>
+      </w:r>
+      <w:r>
+        <w:t>:</w:t>
       </w:r>
     </w:p>
     <w:p>
@@ -2926,6 +2940,65 @@
       </w:pPr>
       <w:r>
         <w:rPr>
+          <w:noProof/>
+        </w:rPr>
+        <w:lastRenderedPageBreak/>
+        <w:drawing>
+          <wp:anchor distT="0" distB="0" distL="114300" distR="114300" simplePos="0" relativeHeight="251658240" behindDoc="0" locked="0" layoutInCell="1" allowOverlap="1" wp14:anchorId="38E181F8" wp14:editId="649E5F8F">
+            <wp:simplePos x="0" y="0"/>
+            <wp:positionH relativeFrom="column">
+              <wp:posOffset>3008744</wp:posOffset>
+            </wp:positionH>
+            <wp:positionV relativeFrom="paragraph">
+              <wp:posOffset>300043</wp:posOffset>
+            </wp:positionV>
+            <wp:extent cx="3356610" cy="2237740"/>
+            <wp:effectExtent l="0" t="0" r="15240" b="10160"/>
+            <wp:wrapSquare wrapText="bothSides"/>
+            <wp:docPr id="15" name="图表 15"/>
+            <wp:cNvGraphicFramePr/>
+            <a:graphic xmlns:a="http://schemas.openxmlformats.org/drawingml/2006/main">
+              <a:graphicData uri="http://schemas.openxmlformats.org/drawingml/2006/chart">
+                <c:chart xmlns:c="http://schemas.openxmlformats.org/drawingml/2006/chart" xmlns:r="http://schemas.openxmlformats.org/officeDocument/2006/relationships" r:id="rId23"/>
+              </a:graphicData>
+            </a:graphic>
+            <wp14:sizeRelH relativeFrom="margin">
+              <wp14:pctWidth>0</wp14:pctWidth>
+            </wp14:sizeRelH>
+            <wp14:sizeRelV relativeFrom="margin">
+              <wp14:pctHeight>0</wp14:pctHeight>
+            </wp14:sizeRelV>
+          </wp:anchor>
+        </w:drawing>
+      </w:r>
+      <w:r>
+        <w:rPr>
+          <w:noProof/>
+        </w:rPr>
+        <w:drawing>
+          <wp:anchor distT="0" distB="0" distL="114300" distR="114300" simplePos="0" relativeHeight="251659264" behindDoc="0" locked="0" layoutInCell="1" allowOverlap="1" wp14:anchorId="25BD1F12" wp14:editId="0E1EA677">
+            <wp:simplePos x="0" y="0"/>
+            <wp:positionH relativeFrom="column">
+              <wp:posOffset>-484496</wp:posOffset>
+            </wp:positionH>
+            <wp:positionV relativeFrom="paragraph">
+              <wp:posOffset>313558</wp:posOffset>
+            </wp:positionV>
+            <wp:extent cx="3377565" cy="2238233"/>
+            <wp:effectExtent l="0" t="0" r="13335" b="10160"/>
+            <wp:wrapSquare wrapText="bothSides"/>
+            <wp:docPr id="4" name="图表 4"/>
+            <wp:cNvGraphicFramePr/>
+            <a:graphic xmlns:a="http://schemas.openxmlformats.org/drawingml/2006/main">
+              <a:graphicData uri="http://schemas.openxmlformats.org/drawingml/2006/chart">
+                <c:chart xmlns:c="http://schemas.openxmlformats.org/drawingml/2006/chart" xmlns:r="http://schemas.openxmlformats.org/officeDocument/2006/relationships" r:id="rId24"/>
+              </a:graphicData>
+            </a:graphic>
+          </wp:anchor>
+        </w:drawing>
+      </w:r>
+      <w:r>
+        <w:rPr>
           <w:b/>
           <w:bCs/>
         </w:rPr>
@@ -2933,11 +3006,230 @@
       </w:r>
     </w:p>
     <w:p/>
+    <w:p/>
+    <w:p>
+      <w:pPr>
+        <w:rPr>
+          <w:lang w:eastAsia="zh-CN"/>
+        </w:rPr>
+      </w:pPr>
+      <w:r>
+        <w:rPr>
+          <w:lang w:eastAsia="zh-CN"/>
+        </w:rPr>
+        <w:t>Looping though</w:t>
+      </w:r>
+      <w:r>
+        <w:rPr>
+          <w:lang w:eastAsia="zh-CN"/>
+        </w:rPr>
+        <w:t xml:space="preserve"> all the words as the answer, we get the average number of </w:t>
+      </w:r>
+      <w:r>
+        <w:rPr>
+          <w:lang w:eastAsia="zh-CN"/>
+        </w:rPr>
+        <w:t>tries</w:t>
+      </w:r>
+      <w:r>
+        <w:rPr>
+          <w:lang w:eastAsia="zh-CN"/>
+        </w:rPr>
+        <w:t xml:space="preserve"> used by the algorithm to give the answer.</w:t>
+      </w:r>
+    </w:p>
+    <w:p>
+      <w:pPr>
+        <w:rPr>
+          <w:lang w:eastAsia="zh-CN"/>
+        </w:rPr>
+      </w:pPr>
+    </w:p>
+    <w:p>
+      <w:pPr>
+        <w:rPr>
+          <w:lang w:eastAsia="zh-CN"/>
+        </w:rPr>
+      </w:pPr>
+      <w:r>
+        <w:rPr>
+          <w:lang w:eastAsia="zh-CN"/>
+        </w:rPr>
+        <w:t>In fact, after introducing the possibility of whether it is a commonly used word, the performance of the algorithm has decreased.</w:t>
+      </w:r>
+      <w:r>
+        <w:rPr>
+          <w:lang w:eastAsia="zh-CN"/>
+        </w:rPr>
+        <w:t xml:space="preserve"> </w:t>
+      </w:r>
+      <w:r>
+        <w:rPr>
+          <w:lang w:eastAsia="zh-CN"/>
+        </w:rPr>
+        <w:t>This is different from the conclusion in the video.</w:t>
+      </w:r>
+      <w:r>
+        <w:rPr>
+          <w:rFonts w:hint="eastAsia"/>
+          <w:lang w:eastAsia="zh-CN"/>
+        </w:rPr>
+        <w:t xml:space="preserve"> </w:t>
+      </w:r>
+      <w:r>
+        <w:rPr>
+          <w:lang w:eastAsia="zh-CN"/>
+        </w:rPr>
+        <w:t>This may be because I used all possible</w:t>
+      </w:r>
+      <w:r>
+        <w:rPr>
+          <w:lang w:eastAsia="zh-CN"/>
+        </w:rPr>
+        <w:t xml:space="preserve"> 5 letters</w:t>
+      </w:r>
+      <w:r>
+        <w:rPr>
+          <w:lang w:eastAsia="zh-CN"/>
+        </w:rPr>
+        <w:t xml:space="preserve"> word</w:t>
+      </w:r>
+      <w:r>
+        <w:rPr>
+          <w:lang w:eastAsia="zh-CN"/>
+        </w:rPr>
+        <w:t>s</w:t>
+      </w:r>
+      <w:r>
+        <w:rPr>
+          <w:lang w:eastAsia="zh-CN"/>
+        </w:rPr>
+        <w:t xml:space="preserve"> </w:t>
+      </w:r>
+      <w:r>
+        <w:rPr>
+          <w:lang w:eastAsia="zh-CN"/>
+        </w:rPr>
+        <w:t>list</w:t>
+      </w:r>
+      <w:r>
+        <w:rPr>
+          <w:lang w:eastAsia="zh-CN"/>
+        </w:rPr>
+        <w:t xml:space="preserve"> instead of the real wordle </w:t>
+      </w:r>
+      <w:r>
+        <w:rPr>
+          <w:lang w:eastAsia="zh-CN"/>
+        </w:rPr>
+        <w:t>word list</w:t>
+      </w:r>
+      <w:r>
+        <w:rPr>
+          <w:lang w:eastAsia="zh-CN"/>
+        </w:rPr>
+        <w:t>.</w:t>
+      </w:r>
+    </w:p>
+    <w:p>
+      <w:pPr>
+        <w:rPr>
+          <w:rFonts w:hint="eastAsia"/>
+          <w:lang w:eastAsia="zh-CN"/>
+        </w:rPr>
+      </w:pPr>
+    </w:p>
+    <w:p>
+      <w:r>
+        <w:rPr>
+          <w:noProof/>
+        </w:rPr>
+        <w:drawing>
+          <wp:inline distT="0" distB="0" distL="0" distR="0" wp14:anchorId="34F11F3A" wp14:editId="55B4F27B">
+            <wp:extent cx="5486400" cy="3200400"/>
+            <wp:effectExtent l="0" t="0" r="0" b="0"/>
+            <wp:docPr id="20" name="图表 20"/>
+            <wp:cNvGraphicFramePr/>
+            <a:graphic xmlns:a="http://schemas.openxmlformats.org/drawingml/2006/main">
+              <a:graphicData uri="http://schemas.openxmlformats.org/drawingml/2006/chart">
+                <c:chart xmlns:c="http://schemas.openxmlformats.org/drawingml/2006/chart" xmlns:r="http://schemas.openxmlformats.org/officeDocument/2006/relationships" r:id="rId25"/>
+              </a:graphicData>
+            </a:graphic>
+          </wp:inline>
+        </w:drawing>
+      </w:r>
+    </w:p>
+    <w:p/>
+    <w:p>
+      <w:r>
+        <w:t xml:space="preserve">Our algorithm </w:t>
+      </w:r>
+      <w:r>
+        <w:t>also</w:t>
+      </w:r>
+      <w:r>
+        <w:t xml:space="preserve"> </w:t>
+      </w:r>
+      <w:r>
+        <w:t>calculates</w:t>
+      </w:r>
+      <w:r>
+        <w:t xml:space="preserve"> the maximum entropy</w:t>
+      </w:r>
+      <w:r>
+        <w:t xml:space="preserve"> </w:t>
+      </w:r>
+      <w:r>
+        <w:t>in two steps to find the best starting word</w:t>
+      </w:r>
+      <w:r>
+        <w:t xml:space="preserve">. </w:t>
+      </w:r>
+    </w:p>
+    <w:p>
+      <w:r>
+        <w:lastRenderedPageBreak/>
+        <w:t xml:space="preserve">In the above figure, we can know that </w:t>
+      </w:r>
+      <w:r>
+        <w:t>the opening word “</w:t>
+      </w:r>
+      <w:r>
+        <w:t>tares</w:t>
+      </w:r>
+      <w:r>
+        <w:t>”</w:t>
+      </w:r>
+      <w:r>
+        <w:t xml:space="preserve"> can make the operator find the answer in about 3.5</w:t>
+      </w:r>
+      <w:r>
+        <w:t>7</w:t>
+      </w:r>
+      <w:r>
+        <w:t xml:space="preserve"> steps</w:t>
+      </w:r>
+      <w:r>
+        <w:t xml:space="preserve">. </w:t>
+      </w:r>
+      <w:r>
+        <w:t xml:space="preserve">This means, using our wordle hacker and </w:t>
+      </w:r>
+      <w:r>
+        <w:t>start with “tares”</w:t>
+      </w:r>
+      <w:r>
+        <w:t>, we can find the answer in 3 or 4 steps</w:t>
+      </w:r>
+      <w:r>
+        <w:t>.</w:t>
+      </w:r>
+    </w:p>
+    <w:p/>
     <w:p>
       <w:pPr>
         <w:pStyle w:val="3"/>
         <w:rPr>
-          <w:rFonts w:hint="eastAsia"/>
           <w:lang w:eastAsia="zh-CN"/>
         </w:rPr>
       </w:pPr>
@@ -2986,10 +3278,12 @@
         <w:pStyle w:val="a3"/>
         <w:ind w:left="420"/>
       </w:pPr>
-      <w:hyperlink r:id="rId23" w:history="1">
+      <w:hyperlink r:id="rId26" w:history="1">
         <w:r>
           <w:rPr>
             <w:rStyle w:val="a4"/>
+            <w:color w:val="auto"/>
+            <w:u w:val="none"/>
           </w:rPr>
           <w:t>https://www.kaggle.com/datasets/rtatman/english-word-frequency?resource=download</w:t>
         </w:r>
@@ -3019,20 +3313,28 @@
         </w:rPr>
         <w:t>ordle word list</w:t>
       </w:r>
+      <w:r>
+        <w:rPr>
+          <w:lang w:eastAsia="zh-CN"/>
+        </w:rPr>
+        <w:t>:</w:t>
+      </w:r>
     </w:p>
     <w:p>
       <w:pPr>
         <w:pStyle w:val="a3"/>
         <w:ind w:left="420"/>
-      </w:pPr>
-      <w:hyperlink r:id="rId24" w:history="1">
-        <w:r>
-          <w:rPr>
-            <w:rStyle w:val="a4"/>
-          </w:rPr>
-          <w:t>tabatkins/wordle-list: List of possible wordle words (github.com)</w:t>
-        </w:r>
-      </w:hyperlink>
+        <w:rPr>
+          <w:rFonts w:hint="eastAsia"/>
+          <w:lang w:eastAsia="zh-CN"/>
+        </w:rPr>
+      </w:pPr>
+      <w:r>
+        <w:rPr>
+          <w:lang w:eastAsia="zh-CN"/>
+        </w:rPr>
+        <w:t>https://github.com/tabatkins/wordle-list</w:t>
+      </w:r>
     </w:p>
     <w:p>
       <w:pPr>
@@ -3045,10 +3347,12 @@
           <w:lang w:eastAsia="zh-CN"/>
         </w:rPr>
       </w:pPr>
-      <w:hyperlink r:id="rId25" w:history="1">
+      <w:hyperlink r:id="rId27" w:history="1">
         <w:r>
           <w:rPr>
             <w:rStyle w:val="a4"/>
+            <w:color w:val="auto"/>
+            <w:u w:val="none"/>
             <w:lang w:eastAsia="zh-CN"/>
           </w:rPr>
           <w:t>https://www.youtube.com/watch?v=v68zYyaEmEA%20%E2%80%A2%20</w:t>
@@ -3066,10 +3370,12 @@
           <w:lang w:eastAsia="zh-CN"/>
         </w:rPr>
       </w:pPr>
-      <w:hyperlink r:id="rId26" w:history="1">
+      <w:hyperlink r:id="rId28" w:history="1">
         <w:r>
           <w:rPr>
             <w:rStyle w:val="a4"/>
+            <w:color w:val="auto"/>
+            <w:u w:val="none"/>
             <w:lang w:eastAsia="zh-CN"/>
           </w:rPr>
           <w:t>https://www.youtube.com/watch?v=fRed0Xmc2Wg</w:t>
@@ -5449,6 +5755,2865 @@
 </w:styles>
 </file>
 
+<file path=word/charts/chart1.xml><?xml version="1.0" encoding="utf-8"?>
+<c:chartSpace xmlns:c="http://schemas.openxmlformats.org/drawingml/2006/chart" xmlns:a="http://schemas.openxmlformats.org/drawingml/2006/main" xmlns:r="http://schemas.openxmlformats.org/officeDocument/2006/relationships" xmlns:c16r2="http://schemas.microsoft.com/office/drawing/2015/06/chart">
+  <c:date1904 val="0"/>
+  <c:lang val="zh-CN"/>
+  <c:roundedCorners val="0"/>
+  <mc:AlternateContent xmlns:mc="http://schemas.openxmlformats.org/markup-compatibility/2006">
+    <mc:Choice xmlns:c14="http://schemas.microsoft.com/office/drawing/2007/8/2/chart" Requires="c14">
+      <c14:style val="102"/>
+    </mc:Choice>
+    <mc:Fallback>
+      <c:style val="2"/>
+    </mc:Fallback>
+  </mc:AlternateContent>
+  <c:chart>
+    <c:title>
+      <c:tx>
+        <c:rich>
+          <a:bodyPr rot="0" spcFirstLastPara="1" vertOverflow="ellipsis" vert="horz" wrap="square" anchor="ctr" anchorCtr="1"/>
+          <a:lstStyle/>
+          <a:p>
+            <a:pPr>
+              <a:defRPr sz="1400" b="0" i="0" u="none" strike="noStrike" kern="1200" spc="0" baseline="0">
+                <a:solidFill>
+                  <a:schemeClr val="tx1">
+                    <a:lumMod val="65000"/>
+                    <a:lumOff val="35000"/>
+                  </a:schemeClr>
+                </a:solidFill>
+                <a:latin typeface="+mn-lt"/>
+                <a:ea typeface="+mn-ea"/>
+                <a:cs typeface="+mn-cs"/>
+              </a:defRPr>
+            </a:pPr>
+            <a:r>
+              <a:rPr lang="en-US" altLang="zh-CN" sz="1000"/>
+              <a:t>Benchmark using entropy and probablity</a:t>
+            </a:r>
+            <a:r>
+              <a:rPr lang="en-US" altLang="zh-CN" sz="1000" baseline="0"/>
+              <a:t> of common word</a:t>
+            </a:r>
+            <a:r>
+              <a:rPr lang="en-US" altLang="zh-CN" sz="1000"/>
+              <a:t> </a:t>
+            </a:r>
+          </a:p>
+          <a:p>
+            <a:pPr>
+              <a:defRPr/>
+            </a:pPr>
+            <a:r>
+              <a:rPr lang="en-US" altLang="zh-CN" sz="1000"/>
+              <a:t>average of trys:4.093</a:t>
+            </a:r>
+          </a:p>
+        </c:rich>
+      </c:tx>
+      <c:layout>
+        <c:manualLayout>
+          <c:xMode val="edge"/>
+          <c:yMode val="edge"/>
+          <c:x val="0.21383718744124836"/>
+          <c:y val="1.6233766233766232E-2"/>
+        </c:manualLayout>
+      </c:layout>
+      <c:overlay val="0"/>
+      <c:spPr>
+        <a:noFill/>
+        <a:ln>
+          <a:noFill/>
+        </a:ln>
+        <a:effectLst/>
+      </c:spPr>
+      <c:txPr>
+        <a:bodyPr rot="0" spcFirstLastPara="1" vertOverflow="ellipsis" vert="horz" wrap="square" anchor="ctr" anchorCtr="1"/>
+        <a:lstStyle/>
+        <a:p>
+          <a:pPr>
+            <a:defRPr sz="1400" b="0" i="0" u="none" strike="noStrike" kern="1200" spc="0" baseline="0">
+              <a:solidFill>
+                <a:schemeClr val="tx1">
+                  <a:lumMod val="65000"/>
+                  <a:lumOff val="35000"/>
+                </a:schemeClr>
+              </a:solidFill>
+              <a:latin typeface="+mn-lt"/>
+              <a:ea typeface="+mn-ea"/>
+              <a:cs typeface="+mn-cs"/>
+            </a:defRPr>
+          </a:pPr>
+          <a:endParaRPr lang="zh-CN"/>
+        </a:p>
+      </c:txPr>
+    </c:title>
+    <c:autoTitleDeleted val="0"/>
+    <c:plotArea>
+      <c:layout/>
+      <c:barChart>
+        <c:barDir val="col"/>
+        <c:grouping val="clustered"/>
+        <c:varyColors val="0"/>
+        <c:ser>
+          <c:idx val="0"/>
+          <c:order val="0"/>
+          <c:tx>
+            <c:strRef>
+              <c:f>Sheet1!$B$1</c:f>
+              <c:strCache>
+                <c:ptCount val="1"/>
+                <c:pt idx="0">
+                  <c:v>number of words</c:v>
+                </c:pt>
+              </c:strCache>
+            </c:strRef>
+          </c:tx>
+          <c:spPr>
+            <a:solidFill>
+              <a:schemeClr val="accent1"/>
+            </a:solidFill>
+            <a:ln>
+              <a:noFill/>
+            </a:ln>
+            <a:effectLst/>
+          </c:spPr>
+          <c:invertIfNegative val="0"/>
+          <c:cat>
+            <c:strRef>
+              <c:f>Sheet1!$A$2:$A$10</c:f>
+              <c:strCache>
+                <c:ptCount val="9"/>
+                <c:pt idx="0">
+                  <c:v>1 try</c:v>
+                </c:pt>
+                <c:pt idx="1">
+                  <c:v>2 trys</c:v>
+                </c:pt>
+                <c:pt idx="2">
+                  <c:v>3 trys</c:v>
+                </c:pt>
+                <c:pt idx="3">
+                  <c:v>4 trys</c:v>
+                </c:pt>
+                <c:pt idx="4">
+                  <c:v>5 trys</c:v>
+                </c:pt>
+                <c:pt idx="5">
+                  <c:v>6 trys</c:v>
+                </c:pt>
+                <c:pt idx="6">
+                  <c:v>7 trys</c:v>
+                </c:pt>
+                <c:pt idx="7">
+                  <c:v>8 trys</c:v>
+                </c:pt>
+                <c:pt idx="8">
+                  <c:v>9 trys</c:v>
+                </c:pt>
+              </c:strCache>
+            </c:strRef>
+          </c:cat>
+          <c:val>
+            <c:numRef>
+              <c:f>Sheet1!$B$2:$B$10</c:f>
+              <c:numCache>
+                <c:formatCode>General</c:formatCode>
+                <c:ptCount val="9"/>
+                <c:pt idx="0">
+                  <c:v>1</c:v>
+                </c:pt>
+                <c:pt idx="1">
+                  <c:v>104</c:v>
+                </c:pt>
+                <c:pt idx="2">
+                  <c:v>544</c:v>
+                </c:pt>
+                <c:pt idx="3">
+                  <c:v>901</c:v>
+                </c:pt>
+                <c:pt idx="4">
+                  <c:v>581</c:v>
+                </c:pt>
+                <c:pt idx="5">
+                  <c:v>150</c:v>
+                </c:pt>
+                <c:pt idx="6">
+                  <c:v>24</c:v>
+                </c:pt>
+                <c:pt idx="7">
+                  <c:v>3</c:v>
+                </c:pt>
+                <c:pt idx="8">
+                  <c:v>1</c:v>
+                </c:pt>
+              </c:numCache>
+            </c:numRef>
+          </c:val>
+          <c:extLst>
+            <c:ext xmlns:c16="http://schemas.microsoft.com/office/drawing/2014/chart" uri="{C3380CC4-5D6E-409C-BE32-E72D297353CC}">
+              <c16:uniqueId val="{00000000-E27A-4ED3-A0B2-62D70193E26C}"/>
+            </c:ext>
+          </c:extLst>
+        </c:ser>
+        <c:dLbls>
+          <c:showLegendKey val="0"/>
+          <c:showVal val="0"/>
+          <c:showCatName val="0"/>
+          <c:showSerName val="0"/>
+          <c:showPercent val="0"/>
+          <c:showBubbleSize val="0"/>
+        </c:dLbls>
+        <c:gapWidth val="219"/>
+        <c:overlap val="-27"/>
+        <c:axId val="901854784"/>
+        <c:axId val="901865184"/>
+      </c:barChart>
+      <c:catAx>
+        <c:axId val="901854784"/>
+        <c:scaling>
+          <c:orientation val="minMax"/>
+        </c:scaling>
+        <c:delete val="0"/>
+        <c:axPos val="b"/>
+        <c:numFmt formatCode="General" sourceLinked="1"/>
+        <c:majorTickMark val="none"/>
+        <c:minorTickMark val="none"/>
+        <c:tickLblPos val="nextTo"/>
+        <c:spPr>
+          <a:noFill/>
+          <a:ln w="9525" cap="flat" cmpd="sng" algn="ctr">
+            <a:solidFill>
+              <a:schemeClr val="tx1">
+                <a:lumMod val="15000"/>
+                <a:lumOff val="85000"/>
+              </a:schemeClr>
+            </a:solidFill>
+            <a:round/>
+          </a:ln>
+          <a:effectLst/>
+        </c:spPr>
+        <c:txPr>
+          <a:bodyPr rot="-60000000" spcFirstLastPara="1" vertOverflow="ellipsis" vert="horz" wrap="square" anchor="ctr" anchorCtr="1"/>
+          <a:lstStyle/>
+          <a:p>
+            <a:pPr>
+              <a:defRPr sz="900" b="0" i="0" u="none" strike="noStrike" kern="1200" baseline="0">
+                <a:solidFill>
+                  <a:schemeClr val="tx1">
+                    <a:lumMod val="65000"/>
+                    <a:lumOff val="35000"/>
+                  </a:schemeClr>
+                </a:solidFill>
+                <a:latin typeface="+mn-lt"/>
+                <a:ea typeface="+mn-ea"/>
+                <a:cs typeface="+mn-cs"/>
+              </a:defRPr>
+            </a:pPr>
+            <a:endParaRPr lang="zh-CN"/>
+          </a:p>
+        </c:txPr>
+        <c:crossAx val="901865184"/>
+        <c:crosses val="autoZero"/>
+        <c:auto val="1"/>
+        <c:lblAlgn val="ctr"/>
+        <c:lblOffset val="100"/>
+        <c:noMultiLvlLbl val="0"/>
+      </c:catAx>
+      <c:valAx>
+        <c:axId val="901865184"/>
+        <c:scaling>
+          <c:orientation val="minMax"/>
+        </c:scaling>
+        <c:delete val="0"/>
+        <c:axPos val="l"/>
+        <c:majorGridlines>
+          <c:spPr>
+            <a:ln w="9525" cap="flat" cmpd="sng" algn="ctr">
+              <a:solidFill>
+                <a:schemeClr val="tx1">
+                  <a:lumMod val="15000"/>
+                  <a:lumOff val="85000"/>
+                </a:schemeClr>
+              </a:solidFill>
+              <a:round/>
+            </a:ln>
+            <a:effectLst/>
+          </c:spPr>
+        </c:majorGridlines>
+        <c:numFmt formatCode="General" sourceLinked="1"/>
+        <c:majorTickMark val="none"/>
+        <c:minorTickMark val="none"/>
+        <c:tickLblPos val="nextTo"/>
+        <c:spPr>
+          <a:noFill/>
+          <a:ln>
+            <a:noFill/>
+          </a:ln>
+          <a:effectLst/>
+        </c:spPr>
+        <c:txPr>
+          <a:bodyPr rot="-60000000" spcFirstLastPara="1" vertOverflow="ellipsis" vert="horz" wrap="square" anchor="ctr" anchorCtr="1"/>
+          <a:lstStyle/>
+          <a:p>
+            <a:pPr>
+              <a:defRPr sz="900" b="0" i="0" u="none" strike="noStrike" kern="1200" baseline="0">
+                <a:solidFill>
+                  <a:schemeClr val="tx1">
+                    <a:lumMod val="65000"/>
+                    <a:lumOff val="35000"/>
+                  </a:schemeClr>
+                </a:solidFill>
+                <a:latin typeface="+mn-lt"/>
+                <a:ea typeface="+mn-ea"/>
+                <a:cs typeface="+mn-cs"/>
+              </a:defRPr>
+            </a:pPr>
+            <a:endParaRPr lang="zh-CN"/>
+          </a:p>
+        </c:txPr>
+        <c:crossAx val="901854784"/>
+        <c:crosses val="autoZero"/>
+        <c:crossBetween val="between"/>
+      </c:valAx>
+      <c:spPr>
+        <a:noFill/>
+        <a:ln>
+          <a:noFill/>
+        </a:ln>
+        <a:effectLst/>
+      </c:spPr>
+    </c:plotArea>
+    <c:legend>
+      <c:legendPos val="b"/>
+      <c:overlay val="0"/>
+      <c:spPr>
+        <a:noFill/>
+        <a:ln>
+          <a:noFill/>
+        </a:ln>
+        <a:effectLst/>
+      </c:spPr>
+      <c:txPr>
+        <a:bodyPr rot="0" spcFirstLastPara="1" vertOverflow="ellipsis" vert="horz" wrap="square" anchor="ctr" anchorCtr="1"/>
+        <a:lstStyle/>
+        <a:p>
+          <a:pPr>
+            <a:defRPr sz="900" b="0" i="0" u="none" strike="noStrike" kern="1200" baseline="0">
+              <a:solidFill>
+                <a:schemeClr val="tx1">
+                  <a:lumMod val="65000"/>
+                  <a:lumOff val="35000"/>
+                </a:schemeClr>
+              </a:solidFill>
+              <a:latin typeface="+mn-lt"/>
+              <a:ea typeface="+mn-ea"/>
+              <a:cs typeface="+mn-cs"/>
+            </a:defRPr>
+          </a:pPr>
+          <a:endParaRPr lang="zh-CN"/>
+        </a:p>
+      </c:txPr>
+    </c:legend>
+    <c:plotVisOnly val="1"/>
+    <c:dispBlanksAs val="gap"/>
+    <c:extLst>
+      <c:ext xmlns:c16r3="http://schemas.microsoft.com/office/drawing/2017/03/chart" uri="{56B9EC1D-385E-4148-901F-78D8002777C0}">
+        <c16r3:dataDisplayOptions16>
+          <c16r3:dispNaAsBlank val="1"/>
+        </c16r3:dataDisplayOptions16>
+      </c:ext>
+    </c:extLst>
+    <c:showDLblsOverMax val="0"/>
+  </c:chart>
+  <c:spPr>
+    <a:solidFill>
+      <a:schemeClr val="bg1"/>
+    </a:solidFill>
+    <a:ln w="9525" cap="flat" cmpd="sng" algn="ctr">
+      <a:solidFill>
+        <a:schemeClr val="tx1">
+          <a:lumMod val="15000"/>
+          <a:lumOff val="85000"/>
+        </a:schemeClr>
+      </a:solidFill>
+      <a:round/>
+    </a:ln>
+    <a:effectLst/>
+  </c:spPr>
+  <c:txPr>
+    <a:bodyPr/>
+    <a:lstStyle/>
+    <a:p>
+      <a:pPr>
+        <a:defRPr/>
+      </a:pPr>
+      <a:endParaRPr lang="zh-CN"/>
+    </a:p>
+  </c:txPr>
+  <c:externalData r:id="rId3">
+    <c:autoUpdate val="0"/>
+  </c:externalData>
+</c:chartSpace>
+</file>
+
+<file path=word/charts/chart2.xml><?xml version="1.0" encoding="utf-8"?>
+<c:chartSpace xmlns:c="http://schemas.openxmlformats.org/drawingml/2006/chart" xmlns:a="http://schemas.openxmlformats.org/drawingml/2006/main" xmlns:r="http://schemas.openxmlformats.org/officeDocument/2006/relationships" xmlns:c16r2="http://schemas.microsoft.com/office/drawing/2015/06/chart">
+  <c:date1904 val="0"/>
+  <c:lang val="zh-CN"/>
+  <c:roundedCorners val="0"/>
+  <mc:AlternateContent xmlns:mc="http://schemas.openxmlformats.org/markup-compatibility/2006">
+    <mc:Choice xmlns:c14="http://schemas.microsoft.com/office/drawing/2007/8/2/chart" Requires="c14">
+      <c14:style val="102"/>
+    </mc:Choice>
+    <mc:Fallback>
+      <c:style val="2"/>
+    </mc:Fallback>
+  </mc:AlternateContent>
+  <c:chart>
+    <c:title>
+      <c:tx>
+        <c:rich>
+          <a:bodyPr rot="0" spcFirstLastPara="1" vertOverflow="ellipsis" vert="horz" wrap="square" anchor="ctr" anchorCtr="1"/>
+          <a:lstStyle/>
+          <a:p>
+            <a:pPr>
+              <a:defRPr sz="1400" b="0" i="0" u="none" strike="noStrike" kern="1200" spc="0" baseline="0">
+                <a:solidFill>
+                  <a:schemeClr val="tx1">
+                    <a:lumMod val="65000"/>
+                    <a:lumOff val="35000"/>
+                  </a:schemeClr>
+                </a:solidFill>
+                <a:latin typeface="+mn-lt"/>
+                <a:ea typeface="+mn-ea"/>
+                <a:cs typeface="+mn-cs"/>
+              </a:defRPr>
+            </a:pPr>
+            <a:r>
+              <a:rPr lang="en-US" altLang="zh-CN" sz="1000"/>
+              <a:t>Benchmar</a:t>
+            </a:r>
+            <a:r>
+              <a:rPr lang="en-US" altLang="zh-CN" sz="1000" baseline="0"/>
+              <a:t> using entropy </a:t>
+            </a:r>
+          </a:p>
+          <a:p>
+            <a:pPr>
+              <a:defRPr/>
+            </a:pPr>
+            <a:r>
+              <a:rPr lang="en-US" altLang="zh-CN" sz="1000"/>
+              <a:t>average of trys 3.565</a:t>
+            </a:r>
+          </a:p>
+        </c:rich>
+      </c:tx>
+      <c:overlay val="0"/>
+      <c:spPr>
+        <a:noFill/>
+        <a:ln>
+          <a:noFill/>
+        </a:ln>
+        <a:effectLst/>
+      </c:spPr>
+      <c:txPr>
+        <a:bodyPr rot="0" spcFirstLastPara="1" vertOverflow="ellipsis" vert="horz" wrap="square" anchor="ctr" anchorCtr="1"/>
+        <a:lstStyle/>
+        <a:p>
+          <a:pPr>
+            <a:defRPr sz="1400" b="0" i="0" u="none" strike="noStrike" kern="1200" spc="0" baseline="0">
+              <a:solidFill>
+                <a:schemeClr val="tx1">
+                  <a:lumMod val="65000"/>
+                  <a:lumOff val="35000"/>
+                </a:schemeClr>
+              </a:solidFill>
+              <a:latin typeface="+mn-lt"/>
+              <a:ea typeface="+mn-ea"/>
+              <a:cs typeface="+mn-cs"/>
+            </a:defRPr>
+          </a:pPr>
+          <a:endParaRPr lang="zh-CN"/>
+        </a:p>
+      </c:txPr>
+    </c:title>
+    <c:autoTitleDeleted val="0"/>
+    <c:plotArea>
+      <c:layout/>
+      <c:barChart>
+        <c:barDir val="col"/>
+        <c:grouping val="clustered"/>
+        <c:varyColors val="0"/>
+        <c:ser>
+          <c:idx val="0"/>
+          <c:order val="0"/>
+          <c:tx>
+            <c:strRef>
+              <c:f>Sheet1!$B$1</c:f>
+              <c:strCache>
+                <c:ptCount val="1"/>
+                <c:pt idx="0">
+                  <c:v>Number of words</c:v>
+                </c:pt>
+              </c:strCache>
+            </c:strRef>
+          </c:tx>
+          <c:spPr>
+            <a:solidFill>
+              <a:schemeClr val="accent1"/>
+            </a:solidFill>
+            <a:ln>
+              <a:noFill/>
+            </a:ln>
+            <a:effectLst/>
+          </c:spPr>
+          <c:invertIfNegative val="0"/>
+          <c:cat>
+            <c:strRef>
+              <c:f>Sheet1!$A$2:$A$8</c:f>
+              <c:strCache>
+                <c:ptCount val="7"/>
+                <c:pt idx="0">
+                  <c:v>1 try</c:v>
+                </c:pt>
+                <c:pt idx="1">
+                  <c:v>2 trys</c:v>
+                </c:pt>
+                <c:pt idx="2">
+                  <c:v>3 trys</c:v>
+                </c:pt>
+                <c:pt idx="3">
+                  <c:v>4 trys</c:v>
+                </c:pt>
+                <c:pt idx="4">
+                  <c:v>5 trys</c:v>
+                </c:pt>
+                <c:pt idx="5">
+                  <c:v>6 trys</c:v>
+                </c:pt>
+                <c:pt idx="6">
+                  <c:v>7 trys</c:v>
+                </c:pt>
+              </c:strCache>
+            </c:strRef>
+          </c:cat>
+          <c:val>
+            <c:numRef>
+              <c:f>Sheet1!$B$2:$B$8</c:f>
+              <c:numCache>
+                <c:formatCode>#,##0</c:formatCode>
+                <c:ptCount val="7"/>
+                <c:pt idx="0" formatCode="General">
+                  <c:v>1</c:v>
+                </c:pt>
+                <c:pt idx="1">
+                  <c:v>155</c:v>
+                </c:pt>
+                <c:pt idx="2">
+                  <c:v>965</c:v>
+                </c:pt>
+                <c:pt idx="3">
+                  <c:v>945</c:v>
+                </c:pt>
+                <c:pt idx="4">
+                  <c:v>216</c:v>
+                </c:pt>
+                <c:pt idx="5" formatCode="General">
+                  <c:v>23</c:v>
+                </c:pt>
+                <c:pt idx="6" formatCode="General">
+                  <c:v>4</c:v>
+                </c:pt>
+              </c:numCache>
+            </c:numRef>
+          </c:val>
+          <c:extLst>
+            <c:ext xmlns:c16="http://schemas.microsoft.com/office/drawing/2014/chart" uri="{C3380CC4-5D6E-409C-BE32-E72D297353CC}">
+              <c16:uniqueId val="{00000000-6DCB-4DB2-9C6A-351B52280D9A}"/>
+            </c:ext>
+          </c:extLst>
+        </c:ser>
+        <c:dLbls>
+          <c:showLegendKey val="0"/>
+          <c:showVal val="0"/>
+          <c:showCatName val="0"/>
+          <c:showSerName val="0"/>
+          <c:showPercent val="0"/>
+          <c:showBubbleSize val="0"/>
+        </c:dLbls>
+        <c:gapWidth val="219"/>
+        <c:overlap val="-27"/>
+        <c:axId val="671829136"/>
+        <c:axId val="671821232"/>
+      </c:barChart>
+      <c:catAx>
+        <c:axId val="671829136"/>
+        <c:scaling>
+          <c:orientation val="minMax"/>
+        </c:scaling>
+        <c:delete val="0"/>
+        <c:axPos val="b"/>
+        <c:numFmt formatCode="General" sourceLinked="1"/>
+        <c:majorTickMark val="none"/>
+        <c:minorTickMark val="none"/>
+        <c:tickLblPos val="nextTo"/>
+        <c:spPr>
+          <a:noFill/>
+          <a:ln w="9525" cap="flat" cmpd="sng" algn="ctr">
+            <a:solidFill>
+              <a:schemeClr val="tx1">
+                <a:lumMod val="15000"/>
+                <a:lumOff val="85000"/>
+              </a:schemeClr>
+            </a:solidFill>
+            <a:round/>
+          </a:ln>
+          <a:effectLst/>
+        </c:spPr>
+        <c:txPr>
+          <a:bodyPr rot="-60000000" spcFirstLastPara="1" vertOverflow="ellipsis" vert="horz" wrap="square" anchor="ctr" anchorCtr="1"/>
+          <a:lstStyle/>
+          <a:p>
+            <a:pPr>
+              <a:defRPr sz="900" b="0" i="0" u="none" strike="noStrike" kern="1200" baseline="0">
+                <a:solidFill>
+                  <a:schemeClr val="tx1">
+                    <a:lumMod val="65000"/>
+                    <a:lumOff val="35000"/>
+                  </a:schemeClr>
+                </a:solidFill>
+                <a:latin typeface="+mn-lt"/>
+                <a:ea typeface="+mn-ea"/>
+                <a:cs typeface="+mn-cs"/>
+              </a:defRPr>
+            </a:pPr>
+            <a:endParaRPr lang="zh-CN"/>
+          </a:p>
+        </c:txPr>
+        <c:crossAx val="671821232"/>
+        <c:crosses val="autoZero"/>
+        <c:auto val="1"/>
+        <c:lblAlgn val="ctr"/>
+        <c:lblOffset val="100"/>
+        <c:noMultiLvlLbl val="0"/>
+      </c:catAx>
+      <c:valAx>
+        <c:axId val="671821232"/>
+        <c:scaling>
+          <c:orientation val="minMax"/>
+        </c:scaling>
+        <c:delete val="0"/>
+        <c:axPos val="l"/>
+        <c:majorGridlines>
+          <c:spPr>
+            <a:ln w="9525" cap="flat" cmpd="sng" algn="ctr">
+              <a:solidFill>
+                <a:schemeClr val="tx1">
+                  <a:lumMod val="15000"/>
+                  <a:lumOff val="85000"/>
+                </a:schemeClr>
+              </a:solidFill>
+              <a:round/>
+            </a:ln>
+            <a:effectLst/>
+          </c:spPr>
+        </c:majorGridlines>
+        <c:numFmt formatCode="General" sourceLinked="1"/>
+        <c:majorTickMark val="none"/>
+        <c:minorTickMark val="none"/>
+        <c:tickLblPos val="nextTo"/>
+        <c:spPr>
+          <a:noFill/>
+          <a:ln>
+            <a:noFill/>
+          </a:ln>
+          <a:effectLst/>
+        </c:spPr>
+        <c:txPr>
+          <a:bodyPr rot="-60000000" spcFirstLastPara="1" vertOverflow="ellipsis" vert="horz" wrap="square" anchor="ctr" anchorCtr="1"/>
+          <a:lstStyle/>
+          <a:p>
+            <a:pPr>
+              <a:defRPr sz="900" b="0" i="0" u="none" strike="noStrike" kern="1200" baseline="0">
+                <a:solidFill>
+                  <a:schemeClr val="tx1">
+                    <a:lumMod val="65000"/>
+                    <a:lumOff val="35000"/>
+                  </a:schemeClr>
+                </a:solidFill>
+                <a:latin typeface="+mn-lt"/>
+                <a:ea typeface="+mn-ea"/>
+                <a:cs typeface="+mn-cs"/>
+              </a:defRPr>
+            </a:pPr>
+            <a:endParaRPr lang="zh-CN"/>
+          </a:p>
+        </c:txPr>
+        <c:crossAx val="671829136"/>
+        <c:crosses val="autoZero"/>
+        <c:crossBetween val="between"/>
+      </c:valAx>
+      <c:spPr>
+        <a:noFill/>
+        <a:ln>
+          <a:noFill/>
+        </a:ln>
+        <a:effectLst/>
+      </c:spPr>
+    </c:plotArea>
+    <c:legend>
+      <c:legendPos val="b"/>
+      <c:overlay val="0"/>
+      <c:spPr>
+        <a:noFill/>
+        <a:ln>
+          <a:noFill/>
+        </a:ln>
+        <a:effectLst/>
+      </c:spPr>
+      <c:txPr>
+        <a:bodyPr rot="0" spcFirstLastPara="1" vertOverflow="ellipsis" vert="horz" wrap="square" anchor="ctr" anchorCtr="1"/>
+        <a:lstStyle/>
+        <a:p>
+          <a:pPr>
+            <a:defRPr sz="900" b="0" i="0" u="none" strike="noStrike" kern="1200" baseline="0">
+              <a:solidFill>
+                <a:schemeClr val="tx1">
+                  <a:lumMod val="65000"/>
+                  <a:lumOff val="35000"/>
+                </a:schemeClr>
+              </a:solidFill>
+              <a:latin typeface="+mn-lt"/>
+              <a:ea typeface="+mn-ea"/>
+              <a:cs typeface="+mn-cs"/>
+            </a:defRPr>
+          </a:pPr>
+          <a:endParaRPr lang="zh-CN"/>
+        </a:p>
+      </c:txPr>
+    </c:legend>
+    <c:plotVisOnly val="1"/>
+    <c:dispBlanksAs val="gap"/>
+    <c:extLst>
+      <c:ext xmlns:c16r3="http://schemas.microsoft.com/office/drawing/2017/03/chart" uri="{56B9EC1D-385E-4148-901F-78D8002777C0}">
+        <c16r3:dataDisplayOptions16>
+          <c16r3:dispNaAsBlank val="1"/>
+        </c16r3:dataDisplayOptions16>
+      </c:ext>
+    </c:extLst>
+    <c:showDLblsOverMax val="0"/>
+  </c:chart>
+  <c:spPr>
+    <a:solidFill>
+      <a:schemeClr val="bg1"/>
+    </a:solidFill>
+    <a:ln w="9525" cap="flat" cmpd="sng" algn="ctr">
+      <a:solidFill>
+        <a:schemeClr val="tx1">
+          <a:lumMod val="15000"/>
+          <a:lumOff val="85000"/>
+        </a:schemeClr>
+      </a:solidFill>
+      <a:round/>
+    </a:ln>
+    <a:effectLst/>
+  </c:spPr>
+  <c:txPr>
+    <a:bodyPr/>
+    <a:lstStyle/>
+    <a:p>
+      <a:pPr>
+        <a:defRPr/>
+      </a:pPr>
+      <a:endParaRPr lang="zh-CN"/>
+    </a:p>
+  </c:txPr>
+  <c:externalData r:id="rId3">
+    <c:autoUpdate val="0"/>
+  </c:externalData>
+</c:chartSpace>
+</file>
+
+<file path=word/charts/chart3.xml><?xml version="1.0" encoding="utf-8"?>
+<c:chartSpace xmlns:c="http://schemas.openxmlformats.org/drawingml/2006/chart" xmlns:a="http://schemas.openxmlformats.org/drawingml/2006/main" xmlns:r="http://schemas.openxmlformats.org/officeDocument/2006/relationships" xmlns:c16r2="http://schemas.microsoft.com/office/drawing/2015/06/chart">
+  <c:date1904 val="0"/>
+  <c:lang val="zh-CN"/>
+  <c:roundedCorners val="0"/>
+  <mc:AlternateContent xmlns:mc="http://schemas.openxmlformats.org/markup-compatibility/2006">
+    <mc:Choice xmlns:c14="http://schemas.microsoft.com/office/drawing/2007/8/2/chart" Requires="c14">
+      <c14:style val="102"/>
+    </mc:Choice>
+    <mc:Fallback>
+      <c:style val="2"/>
+    </mc:Fallback>
+  </mc:AlternateContent>
+  <c:chart>
+    <c:title>
+      <c:tx>
+        <c:rich>
+          <a:bodyPr rot="0" spcFirstLastPara="1" vertOverflow="ellipsis" vert="horz" wrap="square" anchor="ctr" anchorCtr="1"/>
+          <a:lstStyle/>
+          <a:p>
+            <a:pPr>
+              <a:defRPr sz="1400" b="0" i="0" u="none" strike="noStrike" kern="1200" spc="0" baseline="0">
+                <a:solidFill>
+                  <a:schemeClr val="tx1">
+                    <a:lumMod val="65000"/>
+                    <a:lumOff val="35000"/>
+                  </a:schemeClr>
+                </a:solidFill>
+                <a:latin typeface="+mn-lt"/>
+                <a:ea typeface="+mn-ea"/>
+                <a:cs typeface="+mn-cs"/>
+              </a:defRPr>
+            </a:pPr>
+            <a:r>
+              <a:rPr lang="en-US" altLang="zh-CN"/>
+              <a:t>Average</a:t>
+            </a:r>
+            <a:r>
+              <a:rPr lang="en-US" altLang="zh-CN" baseline="0"/>
+              <a:t> trys for opening words</a:t>
+            </a:r>
+          </a:p>
+        </c:rich>
+      </c:tx>
+      <c:overlay val="0"/>
+      <c:spPr>
+        <a:noFill/>
+        <a:ln>
+          <a:noFill/>
+        </a:ln>
+        <a:effectLst/>
+      </c:spPr>
+      <c:txPr>
+        <a:bodyPr rot="0" spcFirstLastPara="1" vertOverflow="ellipsis" vert="horz" wrap="square" anchor="ctr" anchorCtr="1"/>
+        <a:lstStyle/>
+        <a:p>
+          <a:pPr>
+            <a:defRPr sz="1400" b="0" i="0" u="none" strike="noStrike" kern="1200" spc="0" baseline="0">
+              <a:solidFill>
+                <a:schemeClr val="tx1">
+                  <a:lumMod val="65000"/>
+                  <a:lumOff val="35000"/>
+                </a:schemeClr>
+              </a:solidFill>
+              <a:latin typeface="+mn-lt"/>
+              <a:ea typeface="+mn-ea"/>
+              <a:cs typeface="+mn-cs"/>
+            </a:defRPr>
+          </a:pPr>
+          <a:endParaRPr lang="zh-CN"/>
+        </a:p>
+      </c:txPr>
+    </c:title>
+    <c:autoTitleDeleted val="0"/>
+    <c:plotArea>
+      <c:layout/>
+      <c:barChart>
+        <c:barDir val="col"/>
+        <c:grouping val="clustered"/>
+        <c:varyColors val="0"/>
+        <c:ser>
+          <c:idx val="0"/>
+          <c:order val="0"/>
+          <c:tx>
+            <c:strRef>
+              <c:f>Sheet1!$B$1</c:f>
+              <c:strCache>
+                <c:ptCount val="1"/>
+                <c:pt idx="0">
+                  <c:v>number of trys</c:v>
+                </c:pt>
+              </c:strCache>
+            </c:strRef>
+          </c:tx>
+          <c:spPr>
+            <a:solidFill>
+              <a:schemeClr val="accent1"/>
+            </a:solidFill>
+            <a:ln>
+              <a:noFill/>
+            </a:ln>
+            <a:effectLst/>
+          </c:spPr>
+          <c:invertIfNegative val="0"/>
+          <c:cat>
+            <c:strRef>
+              <c:f>Sheet1!$A$2:$A$21</c:f>
+              <c:strCache>
+                <c:ptCount val="20"/>
+                <c:pt idx="0">
+                  <c:v>lears</c:v>
+                </c:pt>
+                <c:pt idx="1">
+                  <c:v>dears</c:v>
+                </c:pt>
+                <c:pt idx="2">
+                  <c:v>reals</c:v>
+                </c:pt>
+                <c:pt idx="3">
+                  <c:v>reads</c:v>
+                </c:pt>
+                <c:pt idx="4">
+                  <c:v>taels</c:v>
+                </c:pt>
+                <c:pt idx="5">
+                  <c:v>nares</c:v>
+                </c:pt>
+                <c:pt idx="6">
+                  <c:v>tales</c:v>
+                </c:pt>
+                <c:pt idx="7">
+                  <c:v>lanes</c:v>
+                </c:pt>
+                <c:pt idx="8">
+                  <c:v>ranes</c:v>
+                </c:pt>
+                <c:pt idx="9">
+                  <c:v>salet</c:v>
+                </c:pt>
+                <c:pt idx="10">
+                  <c:v>teals</c:v>
+                </c:pt>
+                <c:pt idx="11">
+                  <c:v>leats</c:v>
+                </c:pt>
+                <c:pt idx="12">
+                  <c:v>saine</c:v>
+                </c:pt>
+                <c:pt idx="13">
+                  <c:v>sater</c:v>
+                </c:pt>
+                <c:pt idx="14">
+                  <c:v>saner</c:v>
+                </c:pt>
+                <c:pt idx="15">
+                  <c:v>teras</c:v>
+                </c:pt>
+                <c:pt idx="16">
+                  <c:v>tears</c:v>
+                </c:pt>
+                <c:pt idx="17">
+                  <c:v>rates</c:v>
+                </c:pt>
+                <c:pt idx="18">
+                  <c:v>reans</c:v>
+                </c:pt>
+                <c:pt idx="19">
+                  <c:v>tares</c:v>
+                </c:pt>
+              </c:strCache>
+            </c:strRef>
+          </c:cat>
+          <c:val>
+            <c:numRef>
+              <c:f>Sheet1!$B$2:$B$21</c:f>
+              <c:numCache>
+                <c:formatCode>General</c:formatCode>
+                <c:ptCount val="20"/>
+                <c:pt idx="0">
+                  <c:v>3.6089216110870499</c:v>
+                </c:pt>
+                <c:pt idx="1">
+                  <c:v>3.60718925941966</c:v>
+                </c:pt>
+                <c:pt idx="2">
+                  <c:v>3.60718925941966</c:v>
+                </c:pt>
+                <c:pt idx="3">
+                  <c:v>3.60718925941966</c:v>
+                </c:pt>
+                <c:pt idx="4">
+                  <c:v>3.60415764400173</c:v>
+                </c:pt>
+                <c:pt idx="5">
+                  <c:v>3.60415764400173</c:v>
+                </c:pt>
+                <c:pt idx="6">
+                  <c:v>3.59982676483326</c:v>
+                </c:pt>
+                <c:pt idx="7">
+                  <c:v>3.5980944131658701</c:v>
+                </c:pt>
+                <c:pt idx="8">
+                  <c:v>3.5980944131658701</c:v>
+                </c:pt>
+                <c:pt idx="9">
+                  <c:v>3.5963620614984801</c:v>
+                </c:pt>
+                <c:pt idx="10">
+                  <c:v>3.5946297098310902</c:v>
+                </c:pt>
+                <c:pt idx="11">
+                  <c:v>3.5928973581636998</c:v>
+                </c:pt>
+                <c:pt idx="12">
+                  <c:v>3.5920311823300102</c:v>
+                </c:pt>
+                <c:pt idx="13">
+                  <c:v>3.5889995669120802</c:v>
+                </c:pt>
+                <c:pt idx="14">
+                  <c:v>3.5885664789952298</c:v>
+                </c:pt>
+                <c:pt idx="15">
+                  <c:v>3.5864010394110002</c:v>
+                </c:pt>
+                <c:pt idx="16">
+                  <c:v>3.5833694239930698</c:v>
+                </c:pt>
+                <c:pt idx="17">
+                  <c:v>3.58207016024252</c:v>
+                </c:pt>
+                <c:pt idx="18">
+                  <c:v>3.5799047206582899</c:v>
+                </c:pt>
+                <c:pt idx="19">
+                  <c:v>3.5742745777392799</c:v>
+                </c:pt>
+              </c:numCache>
+            </c:numRef>
+          </c:val>
+          <c:extLst>
+            <c:ext xmlns:c16="http://schemas.microsoft.com/office/drawing/2014/chart" uri="{C3380CC4-5D6E-409C-BE32-E72D297353CC}">
+              <c16:uniqueId val="{00000000-3183-4BC3-9220-951644CF305F}"/>
+            </c:ext>
+          </c:extLst>
+        </c:ser>
+        <c:dLbls>
+          <c:showLegendKey val="0"/>
+          <c:showVal val="0"/>
+          <c:showCatName val="0"/>
+          <c:showSerName val="0"/>
+          <c:showPercent val="0"/>
+          <c:showBubbleSize val="0"/>
+        </c:dLbls>
+        <c:gapWidth val="219"/>
+        <c:overlap val="-27"/>
+        <c:axId val="1022021696"/>
+        <c:axId val="1022022112"/>
+      </c:barChart>
+      <c:catAx>
+        <c:axId val="1022021696"/>
+        <c:scaling>
+          <c:orientation val="minMax"/>
+        </c:scaling>
+        <c:delete val="0"/>
+        <c:axPos val="b"/>
+        <c:numFmt formatCode="General" sourceLinked="1"/>
+        <c:majorTickMark val="none"/>
+        <c:minorTickMark val="none"/>
+        <c:tickLblPos val="nextTo"/>
+        <c:spPr>
+          <a:noFill/>
+          <a:ln w="9525" cap="flat" cmpd="sng" algn="ctr">
+            <a:solidFill>
+              <a:schemeClr val="tx1">
+                <a:lumMod val="15000"/>
+                <a:lumOff val="85000"/>
+              </a:schemeClr>
+            </a:solidFill>
+            <a:round/>
+          </a:ln>
+          <a:effectLst/>
+        </c:spPr>
+        <c:txPr>
+          <a:bodyPr rot="-60000000" spcFirstLastPara="1" vertOverflow="ellipsis" vert="horz" wrap="square" anchor="ctr" anchorCtr="1"/>
+          <a:lstStyle/>
+          <a:p>
+            <a:pPr>
+              <a:defRPr sz="900" b="0" i="0" u="none" strike="noStrike" kern="1200" baseline="0">
+                <a:solidFill>
+                  <a:schemeClr val="tx1">
+                    <a:lumMod val="65000"/>
+                    <a:lumOff val="35000"/>
+                  </a:schemeClr>
+                </a:solidFill>
+                <a:latin typeface="+mn-lt"/>
+                <a:ea typeface="+mn-ea"/>
+                <a:cs typeface="+mn-cs"/>
+              </a:defRPr>
+            </a:pPr>
+            <a:endParaRPr lang="zh-CN"/>
+          </a:p>
+        </c:txPr>
+        <c:crossAx val="1022022112"/>
+        <c:crosses val="autoZero"/>
+        <c:auto val="1"/>
+        <c:lblAlgn val="ctr"/>
+        <c:lblOffset val="100"/>
+        <c:noMultiLvlLbl val="0"/>
+      </c:catAx>
+      <c:valAx>
+        <c:axId val="1022022112"/>
+        <c:scaling>
+          <c:orientation val="minMax"/>
+        </c:scaling>
+        <c:delete val="0"/>
+        <c:axPos val="l"/>
+        <c:majorGridlines>
+          <c:spPr>
+            <a:ln w="9525" cap="flat" cmpd="sng" algn="ctr">
+              <a:solidFill>
+                <a:schemeClr val="tx1">
+                  <a:lumMod val="15000"/>
+                  <a:lumOff val="85000"/>
+                </a:schemeClr>
+              </a:solidFill>
+              <a:round/>
+            </a:ln>
+            <a:effectLst/>
+          </c:spPr>
+        </c:majorGridlines>
+        <c:numFmt formatCode="General" sourceLinked="1"/>
+        <c:majorTickMark val="none"/>
+        <c:minorTickMark val="none"/>
+        <c:tickLblPos val="nextTo"/>
+        <c:spPr>
+          <a:noFill/>
+          <a:ln>
+            <a:noFill/>
+          </a:ln>
+          <a:effectLst/>
+        </c:spPr>
+        <c:txPr>
+          <a:bodyPr rot="-60000000" spcFirstLastPara="1" vertOverflow="ellipsis" vert="horz" wrap="square" anchor="ctr" anchorCtr="1"/>
+          <a:lstStyle/>
+          <a:p>
+            <a:pPr>
+              <a:defRPr sz="900" b="0" i="0" u="none" strike="noStrike" kern="1200" baseline="0">
+                <a:solidFill>
+                  <a:schemeClr val="tx1">
+                    <a:lumMod val="65000"/>
+                    <a:lumOff val="35000"/>
+                  </a:schemeClr>
+                </a:solidFill>
+                <a:latin typeface="+mn-lt"/>
+                <a:ea typeface="+mn-ea"/>
+                <a:cs typeface="+mn-cs"/>
+              </a:defRPr>
+            </a:pPr>
+            <a:endParaRPr lang="zh-CN"/>
+          </a:p>
+        </c:txPr>
+        <c:crossAx val="1022021696"/>
+        <c:crosses val="autoZero"/>
+        <c:crossBetween val="between"/>
+      </c:valAx>
+      <c:spPr>
+        <a:noFill/>
+        <a:ln>
+          <a:noFill/>
+        </a:ln>
+        <a:effectLst/>
+      </c:spPr>
+    </c:plotArea>
+    <c:legend>
+      <c:legendPos val="b"/>
+      <c:overlay val="0"/>
+      <c:spPr>
+        <a:noFill/>
+        <a:ln>
+          <a:noFill/>
+        </a:ln>
+        <a:effectLst/>
+      </c:spPr>
+      <c:txPr>
+        <a:bodyPr rot="0" spcFirstLastPara="1" vertOverflow="ellipsis" vert="horz" wrap="square" anchor="ctr" anchorCtr="1"/>
+        <a:lstStyle/>
+        <a:p>
+          <a:pPr>
+            <a:defRPr sz="900" b="0" i="0" u="none" strike="noStrike" kern="1200" baseline="0">
+              <a:solidFill>
+                <a:schemeClr val="tx1">
+                  <a:lumMod val="65000"/>
+                  <a:lumOff val="35000"/>
+                </a:schemeClr>
+              </a:solidFill>
+              <a:latin typeface="+mn-lt"/>
+              <a:ea typeface="+mn-ea"/>
+              <a:cs typeface="+mn-cs"/>
+            </a:defRPr>
+          </a:pPr>
+          <a:endParaRPr lang="zh-CN"/>
+        </a:p>
+      </c:txPr>
+    </c:legend>
+    <c:plotVisOnly val="1"/>
+    <c:dispBlanksAs val="gap"/>
+    <c:extLst>
+      <c:ext xmlns:c16r3="http://schemas.microsoft.com/office/drawing/2017/03/chart" uri="{56B9EC1D-385E-4148-901F-78D8002777C0}">
+        <c16r3:dataDisplayOptions16>
+          <c16r3:dispNaAsBlank val="1"/>
+        </c16r3:dataDisplayOptions16>
+      </c:ext>
+    </c:extLst>
+    <c:showDLblsOverMax val="0"/>
+  </c:chart>
+  <c:spPr>
+    <a:solidFill>
+      <a:schemeClr val="bg1"/>
+    </a:solidFill>
+    <a:ln w="9525" cap="flat" cmpd="sng" algn="ctr">
+      <a:solidFill>
+        <a:schemeClr val="tx1">
+          <a:lumMod val="15000"/>
+          <a:lumOff val="85000"/>
+        </a:schemeClr>
+      </a:solidFill>
+      <a:round/>
+    </a:ln>
+    <a:effectLst/>
+  </c:spPr>
+  <c:txPr>
+    <a:bodyPr/>
+    <a:lstStyle/>
+    <a:p>
+      <a:pPr>
+        <a:defRPr/>
+      </a:pPr>
+      <a:endParaRPr lang="zh-CN"/>
+    </a:p>
+  </c:txPr>
+  <c:externalData r:id="rId3">
+    <c:autoUpdate val="0"/>
+  </c:externalData>
+</c:chartSpace>
+</file>
+
+<file path=word/charts/colors1.xml><?xml version="1.0" encoding="utf-8"?>
+<cs:colorStyle xmlns:cs="http://schemas.microsoft.com/office/drawing/2012/chartStyle" xmlns:a="http://schemas.openxmlformats.org/drawingml/2006/main" meth="cycle" id="10">
+  <a:schemeClr val="accent1"/>
+  <a:schemeClr val="accent2"/>
+  <a:schemeClr val="accent3"/>
+  <a:schemeClr val="accent4"/>
+  <a:schemeClr val="accent5"/>
+  <a:schemeClr val="accent6"/>
+  <cs:variation/>
+  <cs:variation>
+    <a:lumMod val="60000"/>
+  </cs:variation>
+  <cs:variation>
+    <a:lumMod val="80000"/>
+    <a:lumOff val="20000"/>
+  </cs:variation>
+  <cs:variation>
+    <a:lumMod val="80000"/>
+  </cs:variation>
+  <cs:variation>
+    <a:lumMod val="60000"/>
+    <a:lumOff val="40000"/>
+  </cs:variation>
+  <cs:variation>
+    <a:lumMod val="50000"/>
+  </cs:variation>
+  <cs:variation>
+    <a:lumMod val="70000"/>
+    <a:lumOff val="30000"/>
+  </cs:variation>
+  <cs:variation>
+    <a:lumMod val="70000"/>
+  </cs:variation>
+  <cs:variation>
+    <a:lumMod val="50000"/>
+    <a:lumOff val="50000"/>
+  </cs:variation>
+</cs:colorStyle>
+</file>
+
+<file path=word/charts/colors2.xml><?xml version="1.0" encoding="utf-8"?>
+<cs:colorStyle xmlns:cs="http://schemas.microsoft.com/office/drawing/2012/chartStyle" xmlns:a="http://schemas.openxmlformats.org/drawingml/2006/main" meth="cycle" id="10">
+  <a:schemeClr val="accent1"/>
+  <a:schemeClr val="accent2"/>
+  <a:schemeClr val="accent3"/>
+  <a:schemeClr val="accent4"/>
+  <a:schemeClr val="accent5"/>
+  <a:schemeClr val="accent6"/>
+  <cs:variation/>
+  <cs:variation>
+    <a:lumMod val="60000"/>
+  </cs:variation>
+  <cs:variation>
+    <a:lumMod val="80000"/>
+    <a:lumOff val="20000"/>
+  </cs:variation>
+  <cs:variation>
+    <a:lumMod val="80000"/>
+  </cs:variation>
+  <cs:variation>
+    <a:lumMod val="60000"/>
+    <a:lumOff val="40000"/>
+  </cs:variation>
+  <cs:variation>
+    <a:lumMod val="50000"/>
+  </cs:variation>
+  <cs:variation>
+    <a:lumMod val="70000"/>
+    <a:lumOff val="30000"/>
+  </cs:variation>
+  <cs:variation>
+    <a:lumMod val="70000"/>
+  </cs:variation>
+  <cs:variation>
+    <a:lumMod val="50000"/>
+    <a:lumOff val="50000"/>
+  </cs:variation>
+</cs:colorStyle>
+</file>
+
+<file path=word/charts/colors3.xml><?xml version="1.0" encoding="utf-8"?>
+<cs:colorStyle xmlns:cs="http://schemas.microsoft.com/office/drawing/2012/chartStyle" xmlns:a="http://schemas.openxmlformats.org/drawingml/2006/main" meth="cycle" id="10">
+  <a:schemeClr val="accent1"/>
+  <a:schemeClr val="accent2"/>
+  <a:schemeClr val="accent3"/>
+  <a:schemeClr val="accent4"/>
+  <a:schemeClr val="accent5"/>
+  <a:schemeClr val="accent6"/>
+  <cs:variation/>
+  <cs:variation>
+    <a:lumMod val="60000"/>
+  </cs:variation>
+  <cs:variation>
+    <a:lumMod val="80000"/>
+    <a:lumOff val="20000"/>
+  </cs:variation>
+  <cs:variation>
+    <a:lumMod val="80000"/>
+  </cs:variation>
+  <cs:variation>
+    <a:lumMod val="60000"/>
+    <a:lumOff val="40000"/>
+  </cs:variation>
+  <cs:variation>
+    <a:lumMod val="50000"/>
+  </cs:variation>
+  <cs:variation>
+    <a:lumMod val="70000"/>
+    <a:lumOff val="30000"/>
+  </cs:variation>
+  <cs:variation>
+    <a:lumMod val="70000"/>
+  </cs:variation>
+  <cs:variation>
+    <a:lumMod val="50000"/>
+    <a:lumOff val="50000"/>
+  </cs:variation>
+</cs:colorStyle>
+</file>
+
+<file path=word/charts/style1.xml><?xml version="1.0" encoding="utf-8"?>
+<cs:chartStyle xmlns:cs="http://schemas.microsoft.com/office/drawing/2012/chartStyle" xmlns:a="http://schemas.openxmlformats.org/drawingml/2006/main" id="201">
+  <cs:axisTitle>
+    <cs:lnRef idx="0"/>
+    <cs:fillRef idx="0"/>
+    <cs:effectRef idx="0"/>
+    <cs:fontRef idx="minor">
+      <a:schemeClr val="tx1">
+        <a:lumMod val="65000"/>
+        <a:lumOff val="35000"/>
+      </a:schemeClr>
+    </cs:fontRef>
+    <cs:defRPr sz="1000" kern="1200"/>
+  </cs:axisTitle>
+  <cs:categoryAxis>
+    <cs:lnRef idx="0"/>
+    <cs:fillRef idx="0"/>
+    <cs:effectRef idx="0"/>
+    <cs:fontRef idx="minor">
+      <a:schemeClr val="tx1">
+        <a:lumMod val="65000"/>
+        <a:lumOff val="35000"/>
+      </a:schemeClr>
+    </cs:fontRef>
+    <cs:spPr>
+      <a:ln w="9525" cap="flat" cmpd="sng" algn="ctr">
+        <a:solidFill>
+          <a:schemeClr val="tx1">
+            <a:lumMod val="15000"/>
+            <a:lumOff val="85000"/>
+          </a:schemeClr>
+        </a:solidFill>
+        <a:round/>
+      </a:ln>
+    </cs:spPr>
+    <cs:defRPr sz="900" kern="1200"/>
+  </cs:categoryAxis>
+  <cs:chartArea mods="allowNoFillOverride allowNoLineOverride">
+    <cs:lnRef idx="0"/>
+    <cs:fillRef idx="0"/>
+    <cs:effectRef idx="0"/>
+    <cs:fontRef idx="minor">
+      <a:schemeClr val="tx1"/>
+    </cs:fontRef>
+    <cs:spPr>
+      <a:solidFill>
+        <a:schemeClr val="bg1"/>
+      </a:solidFill>
+      <a:ln w="9525" cap="flat" cmpd="sng" algn="ctr">
+        <a:solidFill>
+          <a:schemeClr val="tx1">
+            <a:lumMod val="15000"/>
+            <a:lumOff val="85000"/>
+          </a:schemeClr>
+        </a:solidFill>
+        <a:round/>
+      </a:ln>
+    </cs:spPr>
+    <cs:defRPr sz="1000" kern="1200"/>
+  </cs:chartArea>
+  <cs:dataLabel>
+    <cs:lnRef idx="0"/>
+    <cs:fillRef idx="0"/>
+    <cs:effectRef idx="0"/>
+    <cs:fontRef idx="minor">
+      <a:schemeClr val="tx1">
+        <a:lumMod val="75000"/>
+        <a:lumOff val="25000"/>
+      </a:schemeClr>
+    </cs:fontRef>
+    <cs:defRPr sz="900" kern="1200"/>
+  </cs:dataLabel>
+  <cs:dataLabelCallout>
+    <cs:lnRef idx="0"/>
+    <cs:fillRef idx="0"/>
+    <cs:effectRef idx="0"/>
+    <cs:fontRef idx="minor">
+      <a:schemeClr val="dk1">
+        <a:lumMod val="65000"/>
+        <a:lumOff val="35000"/>
+      </a:schemeClr>
+    </cs:fontRef>
+    <cs:spPr>
+      <a:solidFill>
+        <a:schemeClr val="lt1"/>
+      </a:solidFill>
+      <a:ln>
+        <a:solidFill>
+          <a:schemeClr val="dk1">
+            <a:lumMod val="25000"/>
+            <a:lumOff val="75000"/>
+          </a:schemeClr>
+        </a:solidFill>
+      </a:ln>
+    </cs:spPr>
+    <cs:defRPr sz="900" kern="1200"/>
+    <cs:bodyPr rot="0" spcFirstLastPara="1" vertOverflow="clip" horzOverflow="clip" vert="horz" wrap="square" lIns="36576" tIns="18288" rIns="36576" bIns="18288" anchor="ctr" anchorCtr="1">
+      <a:spAutoFit/>
+    </cs:bodyPr>
+  </cs:dataLabelCallout>
+  <cs:dataPoint>
+    <cs:lnRef idx="0"/>
+    <cs:fillRef idx="1">
+      <cs:styleClr val="auto"/>
+    </cs:fillRef>
+    <cs:effectRef idx="0"/>
+    <cs:fontRef idx="minor">
+      <a:schemeClr val="tx1"/>
+    </cs:fontRef>
+  </cs:dataPoint>
+  <cs:dataPoint3D>
+    <cs:lnRef idx="0"/>
+    <cs:fillRef idx="1">
+      <cs:styleClr val="auto"/>
+    </cs:fillRef>
+    <cs:effectRef idx="0"/>
+    <cs:fontRef idx="minor">
+      <a:schemeClr val="tx1"/>
+    </cs:fontRef>
+  </cs:dataPoint3D>
+  <cs:dataPointLine>
+    <cs:lnRef idx="0">
+      <cs:styleClr val="auto"/>
+    </cs:lnRef>
+    <cs:fillRef idx="1"/>
+    <cs:effectRef idx="0"/>
+    <cs:fontRef idx="minor">
+      <a:schemeClr val="tx1"/>
+    </cs:fontRef>
+    <cs:spPr>
+      <a:ln w="28575" cap="rnd">
+        <a:solidFill>
+          <a:schemeClr val="phClr"/>
+        </a:solidFill>
+        <a:round/>
+      </a:ln>
+    </cs:spPr>
+  </cs:dataPointLine>
+  <cs:dataPointMarker>
+    <cs:lnRef idx="0">
+      <cs:styleClr val="auto"/>
+    </cs:lnRef>
+    <cs:fillRef idx="1">
+      <cs:styleClr val="auto"/>
+    </cs:fillRef>
+    <cs:effectRef idx="0"/>
+    <cs:fontRef idx="minor">
+      <a:schemeClr val="tx1"/>
+    </cs:fontRef>
+    <cs:spPr>
+      <a:ln w="9525">
+        <a:solidFill>
+          <a:schemeClr val="phClr"/>
+        </a:solidFill>
+      </a:ln>
+    </cs:spPr>
+  </cs:dataPointMarker>
+  <cs:dataPointMarkerLayout symbol="circle" size="5"/>
+  <cs:dataPointWireframe>
+    <cs:lnRef idx="0">
+      <cs:styleClr val="auto"/>
+    </cs:lnRef>
+    <cs:fillRef idx="1"/>
+    <cs:effectRef idx="0"/>
+    <cs:fontRef idx="minor">
+      <a:schemeClr val="tx1"/>
+    </cs:fontRef>
+    <cs:spPr>
+      <a:ln w="9525" cap="rnd">
+        <a:solidFill>
+          <a:schemeClr val="phClr"/>
+        </a:solidFill>
+        <a:round/>
+      </a:ln>
+    </cs:spPr>
+  </cs:dataPointWireframe>
+  <cs:dataTable>
+    <cs:lnRef idx="0"/>
+    <cs:fillRef idx="0"/>
+    <cs:effectRef idx="0"/>
+    <cs:fontRef idx="minor">
+      <a:schemeClr val="tx1">
+        <a:lumMod val="65000"/>
+        <a:lumOff val="35000"/>
+      </a:schemeClr>
+    </cs:fontRef>
+    <cs:spPr>
+      <a:noFill/>
+      <a:ln w="9525" cap="flat" cmpd="sng" algn="ctr">
+        <a:solidFill>
+          <a:schemeClr val="tx1">
+            <a:lumMod val="15000"/>
+            <a:lumOff val="85000"/>
+          </a:schemeClr>
+        </a:solidFill>
+        <a:round/>
+      </a:ln>
+    </cs:spPr>
+    <cs:defRPr sz="900" kern="1200"/>
+  </cs:dataTable>
+  <cs:downBar>
+    <cs:lnRef idx="0"/>
+    <cs:fillRef idx="0"/>
+    <cs:effectRef idx="0"/>
+    <cs:fontRef idx="minor">
+      <a:schemeClr val="dk1"/>
+    </cs:fontRef>
+    <cs:spPr>
+      <a:solidFill>
+        <a:schemeClr val="dk1">
+          <a:lumMod val="65000"/>
+          <a:lumOff val="35000"/>
+        </a:schemeClr>
+      </a:solidFill>
+      <a:ln w="9525">
+        <a:solidFill>
+          <a:schemeClr val="tx1">
+            <a:lumMod val="65000"/>
+            <a:lumOff val="35000"/>
+          </a:schemeClr>
+        </a:solidFill>
+      </a:ln>
+    </cs:spPr>
+  </cs:downBar>
+  <cs:dropLine>
+    <cs:lnRef idx="0"/>
+    <cs:fillRef idx="0"/>
+    <cs:effectRef idx="0"/>
+    <cs:fontRef idx="minor">
+      <a:schemeClr val="tx1"/>
+    </cs:fontRef>
+    <cs:spPr>
+      <a:ln w="9525" cap="flat" cmpd="sng" algn="ctr">
+        <a:solidFill>
+          <a:schemeClr val="tx1">
+            <a:lumMod val="35000"/>
+            <a:lumOff val="65000"/>
+          </a:schemeClr>
+        </a:solidFill>
+        <a:round/>
+      </a:ln>
+    </cs:spPr>
+  </cs:dropLine>
+  <cs:errorBar>
+    <cs:lnRef idx="0"/>
+    <cs:fillRef idx="0"/>
+    <cs:effectRef idx="0"/>
+    <cs:fontRef idx="minor">
+      <a:schemeClr val="tx1"/>
+    </cs:fontRef>
+    <cs:spPr>
+      <a:ln w="9525" cap="flat" cmpd="sng" algn="ctr">
+        <a:solidFill>
+          <a:schemeClr val="tx1">
+            <a:lumMod val="65000"/>
+            <a:lumOff val="35000"/>
+          </a:schemeClr>
+        </a:solidFill>
+        <a:round/>
+      </a:ln>
+    </cs:spPr>
+  </cs:errorBar>
+  <cs:floor>
+    <cs:lnRef idx="0"/>
+    <cs:fillRef idx="0"/>
+    <cs:effectRef idx="0"/>
+    <cs:fontRef idx="minor">
+      <a:schemeClr val="tx1"/>
+    </cs:fontRef>
+    <cs:spPr>
+      <a:noFill/>
+      <a:ln>
+        <a:noFill/>
+      </a:ln>
+    </cs:spPr>
+  </cs:floor>
+  <cs:gridlineMajor>
+    <cs:lnRef idx="0"/>
+    <cs:fillRef idx="0"/>
+    <cs:effectRef idx="0"/>
+    <cs:fontRef idx="minor">
+      <a:schemeClr val="tx1"/>
+    </cs:fontRef>
+    <cs:spPr>
+      <a:ln w="9525" cap="flat" cmpd="sng" algn="ctr">
+        <a:solidFill>
+          <a:schemeClr val="tx1">
+            <a:lumMod val="15000"/>
+            <a:lumOff val="85000"/>
+          </a:schemeClr>
+        </a:solidFill>
+        <a:round/>
+      </a:ln>
+    </cs:spPr>
+  </cs:gridlineMajor>
+  <cs:gridlineMinor>
+    <cs:lnRef idx="0"/>
+    <cs:fillRef idx="0"/>
+    <cs:effectRef idx="0"/>
+    <cs:fontRef idx="minor">
+      <a:schemeClr val="tx1"/>
+    </cs:fontRef>
+    <cs:spPr>
+      <a:ln w="9525" cap="flat" cmpd="sng" algn="ctr">
+        <a:solidFill>
+          <a:schemeClr val="tx1">
+            <a:lumMod val="5000"/>
+            <a:lumOff val="95000"/>
+          </a:schemeClr>
+        </a:solidFill>
+        <a:round/>
+      </a:ln>
+    </cs:spPr>
+  </cs:gridlineMinor>
+  <cs:hiLoLine>
+    <cs:lnRef idx="0"/>
+    <cs:fillRef idx="0"/>
+    <cs:effectRef idx="0"/>
+    <cs:fontRef idx="minor">
+      <a:schemeClr val="tx1"/>
+    </cs:fontRef>
+    <cs:spPr>
+      <a:ln w="9525" cap="flat" cmpd="sng" algn="ctr">
+        <a:solidFill>
+          <a:schemeClr val="tx1">
+            <a:lumMod val="75000"/>
+            <a:lumOff val="25000"/>
+          </a:schemeClr>
+        </a:solidFill>
+        <a:round/>
+      </a:ln>
+    </cs:spPr>
+  </cs:hiLoLine>
+  <cs:leaderLine>
+    <cs:lnRef idx="0"/>
+    <cs:fillRef idx="0"/>
+    <cs:effectRef idx="0"/>
+    <cs:fontRef idx="minor">
+      <a:schemeClr val="tx1"/>
+    </cs:fontRef>
+    <cs:spPr>
+      <a:ln w="9525" cap="flat" cmpd="sng" algn="ctr">
+        <a:solidFill>
+          <a:schemeClr val="tx1">
+            <a:lumMod val="35000"/>
+            <a:lumOff val="65000"/>
+          </a:schemeClr>
+        </a:solidFill>
+        <a:round/>
+      </a:ln>
+    </cs:spPr>
+  </cs:leaderLine>
+  <cs:legend>
+    <cs:lnRef idx="0"/>
+    <cs:fillRef idx="0"/>
+    <cs:effectRef idx="0"/>
+    <cs:fontRef idx="minor">
+      <a:schemeClr val="tx1">
+        <a:lumMod val="65000"/>
+        <a:lumOff val="35000"/>
+      </a:schemeClr>
+    </cs:fontRef>
+    <cs:defRPr sz="900" kern="1200"/>
+  </cs:legend>
+  <cs:plotArea mods="allowNoFillOverride allowNoLineOverride">
+    <cs:lnRef idx="0"/>
+    <cs:fillRef idx="0"/>
+    <cs:effectRef idx="0"/>
+    <cs:fontRef idx="minor">
+      <a:schemeClr val="tx1"/>
+    </cs:fontRef>
+  </cs:plotArea>
+  <cs:plotArea3D mods="allowNoFillOverride allowNoLineOverride">
+    <cs:lnRef idx="0"/>
+    <cs:fillRef idx="0"/>
+    <cs:effectRef idx="0"/>
+    <cs:fontRef idx="minor">
+      <a:schemeClr val="tx1"/>
+    </cs:fontRef>
+  </cs:plotArea3D>
+  <cs:seriesAxis>
+    <cs:lnRef idx="0"/>
+    <cs:fillRef idx="0"/>
+    <cs:effectRef idx="0"/>
+    <cs:fontRef idx="minor">
+      <a:schemeClr val="tx1">
+        <a:lumMod val="65000"/>
+        <a:lumOff val="35000"/>
+      </a:schemeClr>
+    </cs:fontRef>
+    <cs:defRPr sz="900" kern="1200"/>
+  </cs:seriesAxis>
+  <cs:seriesLine>
+    <cs:lnRef idx="0"/>
+    <cs:fillRef idx="0"/>
+    <cs:effectRef idx="0"/>
+    <cs:fontRef idx="minor">
+      <a:schemeClr val="tx1"/>
+    </cs:fontRef>
+    <cs:spPr>
+      <a:ln w="9525" cap="flat" cmpd="sng" algn="ctr">
+        <a:solidFill>
+          <a:schemeClr val="tx1">
+            <a:lumMod val="35000"/>
+            <a:lumOff val="65000"/>
+          </a:schemeClr>
+        </a:solidFill>
+        <a:round/>
+      </a:ln>
+    </cs:spPr>
+  </cs:seriesLine>
+  <cs:title>
+    <cs:lnRef idx="0"/>
+    <cs:fillRef idx="0"/>
+    <cs:effectRef idx="0"/>
+    <cs:fontRef idx="minor">
+      <a:schemeClr val="tx1">
+        <a:lumMod val="65000"/>
+        <a:lumOff val="35000"/>
+      </a:schemeClr>
+    </cs:fontRef>
+    <cs:defRPr sz="1400" b="0" kern="1200" spc="0" baseline="0"/>
+  </cs:title>
+  <cs:trendline>
+    <cs:lnRef idx="0">
+      <cs:styleClr val="auto"/>
+    </cs:lnRef>
+    <cs:fillRef idx="0"/>
+    <cs:effectRef idx="0"/>
+    <cs:fontRef idx="minor">
+      <a:schemeClr val="tx1"/>
+    </cs:fontRef>
+    <cs:spPr>
+      <a:ln w="19050" cap="rnd">
+        <a:solidFill>
+          <a:schemeClr val="phClr"/>
+        </a:solidFill>
+        <a:prstDash val="sysDot"/>
+      </a:ln>
+    </cs:spPr>
+  </cs:trendline>
+  <cs:trendlineLabel>
+    <cs:lnRef idx="0"/>
+    <cs:fillRef idx="0"/>
+    <cs:effectRef idx="0"/>
+    <cs:fontRef idx="minor">
+      <a:schemeClr val="tx1">
+        <a:lumMod val="65000"/>
+        <a:lumOff val="35000"/>
+      </a:schemeClr>
+    </cs:fontRef>
+    <cs:defRPr sz="900" kern="1200"/>
+  </cs:trendlineLabel>
+  <cs:upBar>
+    <cs:lnRef idx="0"/>
+    <cs:fillRef idx="0"/>
+    <cs:effectRef idx="0"/>
+    <cs:fontRef idx="minor">
+      <a:schemeClr val="dk1"/>
+    </cs:fontRef>
+    <cs:spPr>
+      <a:solidFill>
+        <a:schemeClr val="lt1"/>
+      </a:solidFill>
+      <a:ln w="9525">
+        <a:solidFill>
+          <a:schemeClr val="tx1">
+            <a:lumMod val="15000"/>
+            <a:lumOff val="85000"/>
+          </a:schemeClr>
+        </a:solidFill>
+      </a:ln>
+    </cs:spPr>
+  </cs:upBar>
+  <cs:valueAxis>
+    <cs:lnRef idx="0"/>
+    <cs:fillRef idx="0"/>
+    <cs:effectRef idx="0"/>
+    <cs:fontRef idx="minor">
+      <a:schemeClr val="tx1">
+        <a:lumMod val="65000"/>
+        <a:lumOff val="35000"/>
+      </a:schemeClr>
+    </cs:fontRef>
+    <cs:defRPr sz="900" kern="1200"/>
+  </cs:valueAxis>
+  <cs:wall>
+    <cs:lnRef idx="0"/>
+    <cs:fillRef idx="0"/>
+    <cs:effectRef idx="0"/>
+    <cs:fontRef idx="minor">
+      <a:schemeClr val="tx1"/>
+    </cs:fontRef>
+    <cs:spPr>
+      <a:noFill/>
+      <a:ln>
+        <a:noFill/>
+      </a:ln>
+    </cs:spPr>
+  </cs:wall>
+</cs:chartStyle>
+</file>
+
+<file path=word/charts/style2.xml><?xml version="1.0" encoding="utf-8"?>
+<cs:chartStyle xmlns:cs="http://schemas.microsoft.com/office/drawing/2012/chartStyle" xmlns:a="http://schemas.openxmlformats.org/drawingml/2006/main" id="201">
+  <cs:axisTitle>
+    <cs:lnRef idx="0"/>
+    <cs:fillRef idx="0"/>
+    <cs:effectRef idx="0"/>
+    <cs:fontRef idx="minor">
+      <a:schemeClr val="tx1">
+        <a:lumMod val="65000"/>
+        <a:lumOff val="35000"/>
+      </a:schemeClr>
+    </cs:fontRef>
+    <cs:defRPr sz="1000" kern="1200"/>
+  </cs:axisTitle>
+  <cs:categoryAxis>
+    <cs:lnRef idx="0"/>
+    <cs:fillRef idx="0"/>
+    <cs:effectRef idx="0"/>
+    <cs:fontRef idx="minor">
+      <a:schemeClr val="tx1">
+        <a:lumMod val="65000"/>
+        <a:lumOff val="35000"/>
+      </a:schemeClr>
+    </cs:fontRef>
+    <cs:spPr>
+      <a:ln w="9525" cap="flat" cmpd="sng" algn="ctr">
+        <a:solidFill>
+          <a:schemeClr val="tx1">
+            <a:lumMod val="15000"/>
+            <a:lumOff val="85000"/>
+          </a:schemeClr>
+        </a:solidFill>
+        <a:round/>
+      </a:ln>
+    </cs:spPr>
+    <cs:defRPr sz="900" kern="1200"/>
+  </cs:categoryAxis>
+  <cs:chartArea mods="allowNoFillOverride allowNoLineOverride">
+    <cs:lnRef idx="0"/>
+    <cs:fillRef idx="0"/>
+    <cs:effectRef idx="0"/>
+    <cs:fontRef idx="minor">
+      <a:schemeClr val="tx1"/>
+    </cs:fontRef>
+    <cs:spPr>
+      <a:solidFill>
+        <a:schemeClr val="bg1"/>
+      </a:solidFill>
+      <a:ln w="9525" cap="flat" cmpd="sng" algn="ctr">
+        <a:solidFill>
+          <a:schemeClr val="tx1">
+            <a:lumMod val="15000"/>
+            <a:lumOff val="85000"/>
+          </a:schemeClr>
+        </a:solidFill>
+        <a:round/>
+      </a:ln>
+    </cs:spPr>
+    <cs:defRPr sz="1000" kern="1200"/>
+  </cs:chartArea>
+  <cs:dataLabel>
+    <cs:lnRef idx="0"/>
+    <cs:fillRef idx="0"/>
+    <cs:effectRef idx="0"/>
+    <cs:fontRef idx="minor">
+      <a:schemeClr val="tx1">
+        <a:lumMod val="75000"/>
+        <a:lumOff val="25000"/>
+      </a:schemeClr>
+    </cs:fontRef>
+    <cs:defRPr sz="900" kern="1200"/>
+  </cs:dataLabel>
+  <cs:dataLabelCallout>
+    <cs:lnRef idx="0"/>
+    <cs:fillRef idx="0"/>
+    <cs:effectRef idx="0"/>
+    <cs:fontRef idx="minor">
+      <a:schemeClr val="dk1">
+        <a:lumMod val="65000"/>
+        <a:lumOff val="35000"/>
+      </a:schemeClr>
+    </cs:fontRef>
+    <cs:spPr>
+      <a:solidFill>
+        <a:schemeClr val="lt1"/>
+      </a:solidFill>
+      <a:ln>
+        <a:solidFill>
+          <a:schemeClr val="dk1">
+            <a:lumMod val="25000"/>
+            <a:lumOff val="75000"/>
+          </a:schemeClr>
+        </a:solidFill>
+      </a:ln>
+    </cs:spPr>
+    <cs:defRPr sz="900" kern="1200"/>
+    <cs:bodyPr rot="0" spcFirstLastPara="1" vertOverflow="clip" horzOverflow="clip" vert="horz" wrap="square" lIns="36576" tIns="18288" rIns="36576" bIns="18288" anchor="ctr" anchorCtr="1">
+      <a:spAutoFit/>
+    </cs:bodyPr>
+  </cs:dataLabelCallout>
+  <cs:dataPoint>
+    <cs:lnRef idx="0"/>
+    <cs:fillRef idx="1">
+      <cs:styleClr val="auto"/>
+    </cs:fillRef>
+    <cs:effectRef idx="0"/>
+    <cs:fontRef idx="minor">
+      <a:schemeClr val="tx1"/>
+    </cs:fontRef>
+  </cs:dataPoint>
+  <cs:dataPoint3D>
+    <cs:lnRef idx="0"/>
+    <cs:fillRef idx="1">
+      <cs:styleClr val="auto"/>
+    </cs:fillRef>
+    <cs:effectRef idx="0"/>
+    <cs:fontRef idx="minor">
+      <a:schemeClr val="tx1"/>
+    </cs:fontRef>
+  </cs:dataPoint3D>
+  <cs:dataPointLine>
+    <cs:lnRef idx="0">
+      <cs:styleClr val="auto"/>
+    </cs:lnRef>
+    <cs:fillRef idx="1"/>
+    <cs:effectRef idx="0"/>
+    <cs:fontRef idx="minor">
+      <a:schemeClr val="tx1"/>
+    </cs:fontRef>
+    <cs:spPr>
+      <a:ln w="28575" cap="rnd">
+        <a:solidFill>
+          <a:schemeClr val="phClr"/>
+        </a:solidFill>
+        <a:round/>
+      </a:ln>
+    </cs:spPr>
+  </cs:dataPointLine>
+  <cs:dataPointMarker>
+    <cs:lnRef idx="0">
+      <cs:styleClr val="auto"/>
+    </cs:lnRef>
+    <cs:fillRef idx="1">
+      <cs:styleClr val="auto"/>
+    </cs:fillRef>
+    <cs:effectRef idx="0"/>
+    <cs:fontRef idx="minor">
+      <a:schemeClr val="tx1"/>
+    </cs:fontRef>
+    <cs:spPr>
+      <a:ln w="9525">
+        <a:solidFill>
+          <a:schemeClr val="phClr"/>
+        </a:solidFill>
+      </a:ln>
+    </cs:spPr>
+  </cs:dataPointMarker>
+  <cs:dataPointMarkerLayout symbol="circle" size="5"/>
+  <cs:dataPointWireframe>
+    <cs:lnRef idx="0">
+      <cs:styleClr val="auto"/>
+    </cs:lnRef>
+    <cs:fillRef idx="1"/>
+    <cs:effectRef idx="0"/>
+    <cs:fontRef idx="minor">
+      <a:schemeClr val="tx1"/>
+    </cs:fontRef>
+    <cs:spPr>
+      <a:ln w="9525" cap="rnd">
+        <a:solidFill>
+          <a:schemeClr val="phClr"/>
+        </a:solidFill>
+        <a:round/>
+      </a:ln>
+    </cs:spPr>
+  </cs:dataPointWireframe>
+  <cs:dataTable>
+    <cs:lnRef idx="0"/>
+    <cs:fillRef idx="0"/>
+    <cs:effectRef idx="0"/>
+    <cs:fontRef idx="minor">
+      <a:schemeClr val="tx1">
+        <a:lumMod val="65000"/>
+        <a:lumOff val="35000"/>
+      </a:schemeClr>
+    </cs:fontRef>
+    <cs:spPr>
+      <a:noFill/>
+      <a:ln w="9525" cap="flat" cmpd="sng" algn="ctr">
+        <a:solidFill>
+          <a:schemeClr val="tx1">
+            <a:lumMod val="15000"/>
+            <a:lumOff val="85000"/>
+          </a:schemeClr>
+        </a:solidFill>
+        <a:round/>
+      </a:ln>
+    </cs:spPr>
+    <cs:defRPr sz="900" kern="1200"/>
+  </cs:dataTable>
+  <cs:downBar>
+    <cs:lnRef idx="0"/>
+    <cs:fillRef idx="0"/>
+    <cs:effectRef idx="0"/>
+    <cs:fontRef idx="minor">
+      <a:schemeClr val="dk1"/>
+    </cs:fontRef>
+    <cs:spPr>
+      <a:solidFill>
+        <a:schemeClr val="dk1">
+          <a:lumMod val="65000"/>
+          <a:lumOff val="35000"/>
+        </a:schemeClr>
+      </a:solidFill>
+      <a:ln w="9525">
+        <a:solidFill>
+          <a:schemeClr val="tx1">
+            <a:lumMod val="65000"/>
+            <a:lumOff val="35000"/>
+          </a:schemeClr>
+        </a:solidFill>
+      </a:ln>
+    </cs:spPr>
+  </cs:downBar>
+  <cs:dropLine>
+    <cs:lnRef idx="0"/>
+    <cs:fillRef idx="0"/>
+    <cs:effectRef idx="0"/>
+    <cs:fontRef idx="minor">
+      <a:schemeClr val="tx1"/>
+    </cs:fontRef>
+    <cs:spPr>
+      <a:ln w="9525" cap="flat" cmpd="sng" algn="ctr">
+        <a:solidFill>
+          <a:schemeClr val="tx1">
+            <a:lumMod val="35000"/>
+            <a:lumOff val="65000"/>
+          </a:schemeClr>
+        </a:solidFill>
+        <a:round/>
+      </a:ln>
+    </cs:spPr>
+  </cs:dropLine>
+  <cs:errorBar>
+    <cs:lnRef idx="0"/>
+    <cs:fillRef idx="0"/>
+    <cs:effectRef idx="0"/>
+    <cs:fontRef idx="minor">
+      <a:schemeClr val="tx1"/>
+    </cs:fontRef>
+    <cs:spPr>
+      <a:ln w="9525" cap="flat" cmpd="sng" algn="ctr">
+        <a:solidFill>
+          <a:schemeClr val="tx1">
+            <a:lumMod val="65000"/>
+            <a:lumOff val="35000"/>
+          </a:schemeClr>
+        </a:solidFill>
+        <a:round/>
+      </a:ln>
+    </cs:spPr>
+  </cs:errorBar>
+  <cs:floor>
+    <cs:lnRef idx="0"/>
+    <cs:fillRef idx="0"/>
+    <cs:effectRef idx="0"/>
+    <cs:fontRef idx="minor">
+      <a:schemeClr val="tx1"/>
+    </cs:fontRef>
+    <cs:spPr>
+      <a:noFill/>
+      <a:ln>
+        <a:noFill/>
+      </a:ln>
+    </cs:spPr>
+  </cs:floor>
+  <cs:gridlineMajor>
+    <cs:lnRef idx="0"/>
+    <cs:fillRef idx="0"/>
+    <cs:effectRef idx="0"/>
+    <cs:fontRef idx="minor">
+      <a:schemeClr val="tx1"/>
+    </cs:fontRef>
+    <cs:spPr>
+      <a:ln w="9525" cap="flat" cmpd="sng" algn="ctr">
+        <a:solidFill>
+          <a:schemeClr val="tx1">
+            <a:lumMod val="15000"/>
+            <a:lumOff val="85000"/>
+          </a:schemeClr>
+        </a:solidFill>
+        <a:round/>
+      </a:ln>
+    </cs:spPr>
+  </cs:gridlineMajor>
+  <cs:gridlineMinor>
+    <cs:lnRef idx="0"/>
+    <cs:fillRef idx="0"/>
+    <cs:effectRef idx="0"/>
+    <cs:fontRef idx="minor">
+      <a:schemeClr val="tx1"/>
+    </cs:fontRef>
+    <cs:spPr>
+      <a:ln w="9525" cap="flat" cmpd="sng" algn="ctr">
+        <a:solidFill>
+          <a:schemeClr val="tx1">
+            <a:lumMod val="5000"/>
+            <a:lumOff val="95000"/>
+          </a:schemeClr>
+        </a:solidFill>
+        <a:round/>
+      </a:ln>
+    </cs:spPr>
+  </cs:gridlineMinor>
+  <cs:hiLoLine>
+    <cs:lnRef idx="0"/>
+    <cs:fillRef idx="0"/>
+    <cs:effectRef idx="0"/>
+    <cs:fontRef idx="minor">
+      <a:schemeClr val="tx1"/>
+    </cs:fontRef>
+    <cs:spPr>
+      <a:ln w="9525" cap="flat" cmpd="sng" algn="ctr">
+        <a:solidFill>
+          <a:schemeClr val="tx1">
+            <a:lumMod val="75000"/>
+            <a:lumOff val="25000"/>
+          </a:schemeClr>
+        </a:solidFill>
+        <a:round/>
+      </a:ln>
+    </cs:spPr>
+  </cs:hiLoLine>
+  <cs:leaderLine>
+    <cs:lnRef idx="0"/>
+    <cs:fillRef idx="0"/>
+    <cs:effectRef idx="0"/>
+    <cs:fontRef idx="minor">
+      <a:schemeClr val="tx1"/>
+    </cs:fontRef>
+    <cs:spPr>
+      <a:ln w="9525" cap="flat" cmpd="sng" algn="ctr">
+        <a:solidFill>
+          <a:schemeClr val="tx1">
+            <a:lumMod val="35000"/>
+            <a:lumOff val="65000"/>
+          </a:schemeClr>
+        </a:solidFill>
+        <a:round/>
+      </a:ln>
+    </cs:spPr>
+  </cs:leaderLine>
+  <cs:legend>
+    <cs:lnRef idx="0"/>
+    <cs:fillRef idx="0"/>
+    <cs:effectRef idx="0"/>
+    <cs:fontRef idx="minor">
+      <a:schemeClr val="tx1">
+        <a:lumMod val="65000"/>
+        <a:lumOff val="35000"/>
+      </a:schemeClr>
+    </cs:fontRef>
+    <cs:defRPr sz="900" kern="1200"/>
+  </cs:legend>
+  <cs:plotArea mods="allowNoFillOverride allowNoLineOverride">
+    <cs:lnRef idx="0"/>
+    <cs:fillRef idx="0"/>
+    <cs:effectRef idx="0"/>
+    <cs:fontRef idx="minor">
+      <a:schemeClr val="tx1"/>
+    </cs:fontRef>
+  </cs:plotArea>
+  <cs:plotArea3D mods="allowNoFillOverride allowNoLineOverride">
+    <cs:lnRef idx="0"/>
+    <cs:fillRef idx="0"/>
+    <cs:effectRef idx="0"/>
+    <cs:fontRef idx="minor">
+      <a:schemeClr val="tx1"/>
+    </cs:fontRef>
+  </cs:plotArea3D>
+  <cs:seriesAxis>
+    <cs:lnRef idx="0"/>
+    <cs:fillRef idx="0"/>
+    <cs:effectRef idx="0"/>
+    <cs:fontRef idx="minor">
+      <a:schemeClr val="tx1">
+        <a:lumMod val="65000"/>
+        <a:lumOff val="35000"/>
+      </a:schemeClr>
+    </cs:fontRef>
+    <cs:defRPr sz="900" kern="1200"/>
+  </cs:seriesAxis>
+  <cs:seriesLine>
+    <cs:lnRef idx="0"/>
+    <cs:fillRef idx="0"/>
+    <cs:effectRef idx="0"/>
+    <cs:fontRef idx="minor">
+      <a:schemeClr val="tx1"/>
+    </cs:fontRef>
+    <cs:spPr>
+      <a:ln w="9525" cap="flat" cmpd="sng" algn="ctr">
+        <a:solidFill>
+          <a:schemeClr val="tx1">
+            <a:lumMod val="35000"/>
+            <a:lumOff val="65000"/>
+          </a:schemeClr>
+        </a:solidFill>
+        <a:round/>
+      </a:ln>
+    </cs:spPr>
+  </cs:seriesLine>
+  <cs:title>
+    <cs:lnRef idx="0"/>
+    <cs:fillRef idx="0"/>
+    <cs:effectRef idx="0"/>
+    <cs:fontRef idx="minor">
+      <a:schemeClr val="tx1">
+        <a:lumMod val="65000"/>
+        <a:lumOff val="35000"/>
+      </a:schemeClr>
+    </cs:fontRef>
+    <cs:defRPr sz="1400" b="0" kern="1200" spc="0" baseline="0"/>
+  </cs:title>
+  <cs:trendline>
+    <cs:lnRef idx="0">
+      <cs:styleClr val="auto"/>
+    </cs:lnRef>
+    <cs:fillRef idx="0"/>
+    <cs:effectRef idx="0"/>
+    <cs:fontRef idx="minor">
+      <a:schemeClr val="tx1"/>
+    </cs:fontRef>
+    <cs:spPr>
+      <a:ln w="19050" cap="rnd">
+        <a:solidFill>
+          <a:schemeClr val="phClr"/>
+        </a:solidFill>
+        <a:prstDash val="sysDot"/>
+      </a:ln>
+    </cs:spPr>
+  </cs:trendline>
+  <cs:trendlineLabel>
+    <cs:lnRef idx="0"/>
+    <cs:fillRef idx="0"/>
+    <cs:effectRef idx="0"/>
+    <cs:fontRef idx="minor">
+      <a:schemeClr val="tx1">
+        <a:lumMod val="65000"/>
+        <a:lumOff val="35000"/>
+      </a:schemeClr>
+    </cs:fontRef>
+    <cs:defRPr sz="900" kern="1200"/>
+  </cs:trendlineLabel>
+  <cs:upBar>
+    <cs:lnRef idx="0"/>
+    <cs:fillRef idx="0"/>
+    <cs:effectRef idx="0"/>
+    <cs:fontRef idx="minor">
+      <a:schemeClr val="dk1"/>
+    </cs:fontRef>
+    <cs:spPr>
+      <a:solidFill>
+        <a:schemeClr val="lt1"/>
+      </a:solidFill>
+      <a:ln w="9525">
+        <a:solidFill>
+          <a:schemeClr val="tx1">
+            <a:lumMod val="15000"/>
+            <a:lumOff val="85000"/>
+          </a:schemeClr>
+        </a:solidFill>
+      </a:ln>
+    </cs:spPr>
+  </cs:upBar>
+  <cs:valueAxis>
+    <cs:lnRef idx="0"/>
+    <cs:fillRef idx="0"/>
+    <cs:effectRef idx="0"/>
+    <cs:fontRef idx="minor">
+      <a:schemeClr val="tx1">
+        <a:lumMod val="65000"/>
+        <a:lumOff val="35000"/>
+      </a:schemeClr>
+    </cs:fontRef>
+    <cs:defRPr sz="900" kern="1200"/>
+  </cs:valueAxis>
+  <cs:wall>
+    <cs:lnRef idx="0"/>
+    <cs:fillRef idx="0"/>
+    <cs:effectRef idx="0"/>
+    <cs:fontRef idx="minor">
+      <a:schemeClr val="tx1"/>
+    </cs:fontRef>
+    <cs:spPr>
+      <a:noFill/>
+      <a:ln>
+        <a:noFill/>
+      </a:ln>
+    </cs:spPr>
+  </cs:wall>
+</cs:chartStyle>
+</file>
+
+<file path=word/charts/style3.xml><?xml version="1.0" encoding="utf-8"?>
+<cs:chartStyle xmlns:cs="http://schemas.microsoft.com/office/drawing/2012/chartStyle" xmlns:a="http://schemas.openxmlformats.org/drawingml/2006/main" id="201">
+  <cs:axisTitle>
+    <cs:lnRef idx="0"/>
+    <cs:fillRef idx="0"/>
+    <cs:effectRef idx="0"/>
+    <cs:fontRef idx="minor">
+      <a:schemeClr val="tx1">
+        <a:lumMod val="65000"/>
+        <a:lumOff val="35000"/>
+      </a:schemeClr>
+    </cs:fontRef>
+    <cs:defRPr sz="1000" kern="1200"/>
+  </cs:axisTitle>
+  <cs:categoryAxis>
+    <cs:lnRef idx="0"/>
+    <cs:fillRef idx="0"/>
+    <cs:effectRef idx="0"/>
+    <cs:fontRef idx="minor">
+      <a:schemeClr val="tx1">
+        <a:lumMod val="65000"/>
+        <a:lumOff val="35000"/>
+      </a:schemeClr>
+    </cs:fontRef>
+    <cs:spPr>
+      <a:ln w="9525" cap="flat" cmpd="sng" algn="ctr">
+        <a:solidFill>
+          <a:schemeClr val="tx1">
+            <a:lumMod val="15000"/>
+            <a:lumOff val="85000"/>
+          </a:schemeClr>
+        </a:solidFill>
+        <a:round/>
+      </a:ln>
+    </cs:spPr>
+    <cs:defRPr sz="900" kern="1200"/>
+  </cs:categoryAxis>
+  <cs:chartArea mods="allowNoFillOverride allowNoLineOverride">
+    <cs:lnRef idx="0"/>
+    <cs:fillRef idx="0"/>
+    <cs:effectRef idx="0"/>
+    <cs:fontRef idx="minor">
+      <a:schemeClr val="tx1"/>
+    </cs:fontRef>
+    <cs:spPr>
+      <a:solidFill>
+        <a:schemeClr val="bg1"/>
+      </a:solidFill>
+      <a:ln w="9525" cap="flat" cmpd="sng" algn="ctr">
+        <a:solidFill>
+          <a:schemeClr val="tx1">
+            <a:lumMod val="15000"/>
+            <a:lumOff val="85000"/>
+          </a:schemeClr>
+        </a:solidFill>
+        <a:round/>
+      </a:ln>
+    </cs:spPr>
+    <cs:defRPr sz="1000" kern="1200"/>
+  </cs:chartArea>
+  <cs:dataLabel>
+    <cs:lnRef idx="0"/>
+    <cs:fillRef idx="0"/>
+    <cs:effectRef idx="0"/>
+    <cs:fontRef idx="minor">
+      <a:schemeClr val="tx1">
+        <a:lumMod val="75000"/>
+        <a:lumOff val="25000"/>
+      </a:schemeClr>
+    </cs:fontRef>
+    <cs:defRPr sz="900" kern="1200"/>
+  </cs:dataLabel>
+  <cs:dataLabelCallout>
+    <cs:lnRef idx="0"/>
+    <cs:fillRef idx="0"/>
+    <cs:effectRef idx="0"/>
+    <cs:fontRef idx="minor">
+      <a:schemeClr val="dk1">
+        <a:lumMod val="65000"/>
+        <a:lumOff val="35000"/>
+      </a:schemeClr>
+    </cs:fontRef>
+    <cs:spPr>
+      <a:solidFill>
+        <a:schemeClr val="lt1"/>
+      </a:solidFill>
+      <a:ln>
+        <a:solidFill>
+          <a:schemeClr val="dk1">
+            <a:lumMod val="25000"/>
+            <a:lumOff val="75000"/>
+          </a:schemeClr>
+        </a:solidFill>
+      </a:ln>
+    </cs:spPr>
+    <cs:defRPr sz="900" kern="1200"/>
+    <cs:bodyPr rot="0" spcFirstLastPara="1" vertOverflow="clip" horzOverflow="clip" vert="horz" wrap="square" lIns="36576" tIns="18288" rIns="36576" bIns="18288" anchor="ctr" anchorCtr="1">
+      <a:spAutoFit/>
+    </cs:bodyPr>
+  </cs:dataLabelCallout>
+  <cs:dataPoint>
+    <cs:lnRef idx="0"/>
+    <cs:fillRef idx="1">
+      <cs:styleClr val="auto"/>
+    </cs:fillRef>
+    <cs:effectRef idx="0"/>
+    <cs:fontRef idx="minor">
+      <a:schemeClr val="tx1"/>
+    </cs:fontRef>
+  </cs:dataPoint>
+  <cs:dataPoint3D>
+    <cs:lnRef idx="0"/>
+    <cs:fillRef idx="1">
+      <cs:styleClr val="auto"/>
+    </cs:fillRef>
+    <cs:effectRef idx="0"/>
+    <cs:fontRef idx="minor">
+      <a:schemeClr val="tx1"/>
+    </cs:fontRef>
+  </cs:dataPoint3D>
+  <cs:dataPointLine>
+    <cs:lnRef idx="0">
+      <cs:styleClr val="auto"/>
+    </cs:lnRef>
+    <cs:fillRef idx="1"/>
+    <cs:effectRef idx="0"/>
+    <cs:fontRef idx="minor">
+      <a:schemeClr val="tx1"/>
+    </cs:fontRef>
+    <cs:spPr>
+      <a:ln w="28575" cap="rnd">
+        <a:solidFill>
+          <a:schemeClr val="phClr"/>
+        </a:solidFill>
+        <a:round/>
+      </a:ln>
+    </cs:spPr>
+  </cs:dataPointLine>
+  <cs:dataPointMarker>
+    <cs:lnRef idx="0">
+      <cs:styleClr val="auto"/>
+    </cs:lnRef>
+    <cs:fillRef idx="1">
+      <cs:styleClr val="auto"/>
+    </cs:fillRef>
+    <cs:effectRef idx="0"/>
+    <cs:fontRef idx="minor">
+      <a:schemeClr val="tx1"/>
+    </cs:fontRef>
+    <cs:spPr>
+      <a:ln w="9525">
+        <a:solidFill>
+          <a:schemeClr val="phClr"/>
+        </a:solidFill>
+      </a:ln>
+    </cs:spPr>
+  </cs:dataPointMarker>
+  <cs:dataPointMarkerLayout symbol="circle" size="5"/>
+  <cs:dataPointWireframe>
+    <cs:lnRef idx="0">
+      <cs:styleClr val="auto"/>
+    </cs:lnRef>
+    <cs:fillRef idx="1"/>
+    <cs:effectRef idx="0"/>
+    <cs:fontRef idx="minor">
+      <a:schemeClr val="tx1"/>
+    </cs:fontRef>
+    <cs:spPr>
+      <a:ln w="9525" cap="rnd">
+        <a:solidFill>
+          <a:schemeClr val="phClr"/>
+        </a:solidFill>
+        <a:round/>
+      </a:ln>
+    </cs:spPr>
+  </cs:dataPointWireframe>
+  <cs:dataTable>
+    <cs:lnRef idx="0"/>
+    <cs:fillRef idx="0"/>
+    <cs:effectRef idx="0"/>
+    <cs:fontRef idx="minor">
+      <a:schemeClr val="tx1">
+        <a:lumMod val="65000"/>
+        <a:lumOff val="35000"/>
+      </a:schemeClr>
+    </cs:fontRef>
+    <cs:spPr>
+      <a:noFill/>
+      <a:ln w="9525" cap="flat" cmpd="sng" algn="ctr">
+        <a:solidFill>
+          <a:schemeClr val="tx1">
+            <a:lumMod val="15000"/>
+            <a:lumOff val="85000"/>
+          </a:schemeClr>
+        </a:solidFill>
+        <a:round/>
+      </a:ln>
+    </cs:spPr>
+    <cs:defRPr sz="900" kern="1200"/>
+  </cs:dataTable>
+  <cs:downBar>
+    <cs:lnRef idx="0"/>
+    <cs:fillRef idx="0"/>
+    <cs:effectRef idx="0"/>
+    <cs:fontRef idx="minor">
+      <a:schemeClr val="dk1"/>
+    </cs:fontRef>
+    <cs:spPr>
+      <a:solidFill>
+        <a:schemeClr val="dk1">
+          <a:lumMod val="65000"/>
+          <a:lumOff val="35000"/>
+        </a:schemeClr>
+      </a:solidFill>
+      <a:ln w="9525">
+        <a:solidFill>
+          <a:schemeClr val="tx1">
+            <a:lumMod val="65000"/>
+            <a:lumOff val="35000"/>
+          </a:schemeClr>
+        </a:solidFill>
+      </a:ln>
+    </cs:spPr>
+  </cs:downBar>
+  <cs:dropLine>
+    <cs:lnRef idx="0"/>
+    <cs:fillRef idx="0"/>
+    <cs:effectRef idx="0"/>
+    <cs:fontRef idx="minor">
+      <a:schemeClr val="tx1"/>
+    </cs:fontRef>
+    <cs:spPr>
+      <a:ln w="9525" cap="flat" cmpd="sng" algn="ctr">
+        <a:solidFill>
+          <a:schemeClr val="tx1">
+            <a:lumMod val="35000"/>
+            <a:lumOff val="65000"/>
+          </a:schemeClr>
+        </a:solidFill>
+        <a:round/>
+      </a:ln>
+    </cs:spPr>
+  </cs:dropLine>
+  <cs:errorBar>
+    <cs:lnRef idx="0"/>
+    <cs:fillRef idx="0"/>
+    <cs:effectRef idx="0"/>
+    <cs:fontRef idx="minor">
+      <a:schemeClr val="tx1"/>
+    </cs:fontRef>
+    <cs:spPr>
+      <a:ln w="9525" cap="flat" cmpd="sng" algn="ctr">
+        <a:solidFill>
+          <a:schemeClr val="tx1">
+            <a:lumMod val="65000"/>
+            <a:lumOff val="35000"/>
+          </a:schemeClr>
+        </a:solidFill>
+        <a:round/>
+      </a:ln>
+    </cs:spPr>
+  </cs:errorBar>
+  <cs:floor>
+    <cs:lnRef idx="0"/>
+    <cs:fillRef idx="0"/>
+    <cs:effectRef idx="0"/>
+    <cs:fontRef idx="minor">
+      <a:schemeClr val="tx1"/>
+    </cs:fontRef>
+    <cs:spPr>
+      <a:noFill/>
+      <a:ln>
+        <a:noFill/>
+      </a:ln>
+    </cs:spPr>
+  </cs:floor>
+  <cs:gridlineMajor>
+    <cs:lnRef idx="0"/>
+    <cs:fillRef idx="0"/>
+    <cs:effectRef idx="0"/>
+    <cs:fontRef idx="minor">
+      <a:schemeClr val="tx1"/>
+    </cs:fontRef>
+    <cs:spPr>
+      <a:ln w="9525" cap="flat" cmpd="sng" algn="ctr">
+        <a:solidFill>
+          <a:schemeClr val="tx1">
+            <a:lumMod val="15000"/>
+            <a:lumOff val="85000"/>
+          </a:schemeClr>
+        </a:solidFill>
+        <a:round/>
+      </a:ln>
+    </cs:spPr>
+  </cs:gridlineMajor>
+  <cs:gridlineMinor>
+    <cs:lnRef idx="0"/>
+    <cs:fillRef idx="0"/>
+    <cs:effectRef idx="0"/>
+    <cs:fontRef idx="minor">
+      <a:schemeClr val="tx1"/>
+    </cs:fontRef>
+    <cs:spPr>
+      <a:ln w="9525" cap="flat" cmpd="sng" algn="ctr">
+        <a:solidFill>
+          <a:schemeClr val="tx1">
+            <a:lumMod val="5000"/>
+            <a:lumOff val="95000"/>
+          </a:schemeClr>
+        </a:solidFill>
+        <a:round/>
+      </a:ln>
+    </cs:spPr>
+  </cs:gridlineMinor>
+  <cs:hiLoLine>
+    <cs:lnRef idx="0"/>
+    <cs:fillRef idx="0"/>
+    <cs:effectRef idx="0"/>
+    <cs:fontRef idx="minor">
+      <a:schemeClr val="tx1"/>
+    </cs:fontRef>
+    <cs:spPr>
+      <a:ln w="9525" cap="flat" cmpd="sng" algn="ctr">
+        <a:solidFill>
+          <a:schemeClr val="tx1">
+            <a:lumMod val="75000"/>
+            <a:lumOff val="25000"/>
+          </a:schemeClr>
+        </a:solidFill>
+        <a:round/>
+      </a:ln>
+    </cs:spPr>
+  </cs:hiLoLine>
+  <cs:leaderLine>
+    <cs:lnRef idx="0"/>
+    <cs:fillRef idx="0"/>
+    <cs:effectRef idx="0"/>
+    <cs:fontRef idx="minor">
+      <a:schemeClr val="tx1"/>
+    </cs:fontRef>
+    <cs:spPr>
+      <a:ln w="9525" cap="flat" cmpd="sng" algn="ctr">
+        <a:solidFill>
+          <a:schemeClr val="tx1">
+            <a:lumMod val="35000"/>
+            <a:lumOff val="65000"/>
+          </a:schemeClr>
+        </a:solidFill>
+        <a:round/>
+      </a:ln>
+    </cs:spPr>
+  </cs:leaderLine>
+  <cs:legend>
+    <cs:lnRef idx="0"/>
+    <cs:fillRef idx="0"/>
+    <cs:effectRef idx="0"/>
+    <cs:fontRef idx="minor">
+      <a:schemeClr val="tx1">
+        <a:lumMod val="65000"/>
+        <a:lumOff val="35000"/>
+      </a:schemeClr>
+    </cs:fontRef>
+    <cs:defRPr sz="900" kern="1200"/>
+  </cs:legend>
+  <cs:plotArea mods="allowNoFillOverride allowNoLineOverride">
+    <cs:lnRef idx="0"/>
+    <cs:fillRef idx="0"/>
+    <cs:effectRef idx="0"/>
+    <cs:fontRef idx="minor">
+      <a:schemeClr val="tx1"/>
+    </cs:fontRef>
+  </cs:plotArea>
+  <cs:plotArea3D mods="allowNoFillOverride allowNoLineOverride">
+    <cs:lnRef idx="0"/>
+    <cs:fillRef idx="0"/>
+    <cs:effectRef idx="0"/>
+    <cs:fontRef idx="minor">
+      <a:schemeClr val="tx1"/>
+    </cs:fontRef>
+  </cs:plotArea3D>
+  <cs:seriesAxis>
+    <cs:lnRef idx="0"/>
+    <cs:fillRef idx="0"/>
+    <cs:effectRef idx="0"/>
+    <cs:fontRef idx="minor">
+      <a:schemeClr val="tx1">
+        <a:lumMod val="65000"/>
+        <a:lumOff val="35000"/>
+      </a:schemeClr>
+    </cs:fontRef>
+    <cs:defRPr sz="900" kern="1200"/>
+  </cs:seriesAxis>
+  <cs:seriesLine>
+    <cs:lnRef idx="0"/>
+    <cs:fillRef idx="0"/>
+    <cs:effectRef idx="0"/>
+    <cs:fontRef idx="minor">
+      <a:schemeClr val="tx1"/>
+    </cs:fontRef>
+    <cs:spPr>
+      <a:ln w="9525" cap="flat" cmpd="sng" algn="ctr">
+        <a:solidFill>
+          <a:schemeClr val="tx1">
+            <a:lumMod val="35000"/>
+            <a:lumOff val="65000"/>
+          </a:schemeClr>
+        </a:solidFill>
+        <a:round/>
+      </a:ln>
+    </cs:spPr>
+  </cs:seriesLine>
+  <cs:title>
+    <cs:lnRef idx="0"/>
+    <cs:fillRef idx="0"/>
+    <cs:effectRef idx="0"/>
+    <cs:fontRef idx="minor">
+      <a:schemeClr val="tx1">
+        <a:lumMod val="65000"/>
+        <a:lumOff val="35000"/>
+      </a:schemeClr>
+    </cs:fontRef>
+    <cs:defRPr sz="1400" b="0" kern="1200" spc="0" baseline="0"/>
+  </cs:title>
+  <cs:trendline>
+    <cs:lnRef idx="0">
+      <cs:styleClr val="auto"/>
+    </cs:lnRef>
+    <cs:fillRef idx="0"/>
+    <cs:effectRef idx="0"/>
+    <cs:fontRef idx="minor">
+      <a:schemeClr val="tx1"/>
+    </cs:fontRef>
+    <cs:spPr>
+      <a:ln w="19050" cap="rnd">
+        <a:solidFill>
+          <a:schemeClr val="phClr"/>
+        </a:solidFill>
+        <a:prstDash val="sysDot"/>
+      </a:ln>
+    </cs:spPr>
+  </cs:trendline>
+  <cs:trendlineLabel>
+    <cs:lnRef idx="0"/>
+    <cs:fillRef idx="0"/>
+    <cs:effectRef idx="0"/>
+    <cs:fontRef idx="minor">
+      <a:schemeClr val="tx1">
+        <a:lumMod val="65000"/>
+        <a:lumOff val="35000"/>
+      </a:schemeClr>
+    </cs:fontRef>
+    <cs:defRPr sz="900" kern="1200"/>
+  </cs:trendlineLabel>
+  <cs:upBar>
+    <cs:lnRef idx="0"/>
+    <cs:fillRef idx="0"/>
+    <cs:effectRef idx="0"/>
+    <cs:fontRef idx="minor">
+      <a:schemeClr val="dk1"/>
+    </cs:fontRef>
+    <cs:spPr>
+      <a:solidFill>
+        <a:schemeClr val="lt1"/>
+      </a:solidFill>
+      <a:ln w="9525">
+        <a:solidFill>
+          <a:schemeClr val="tx1">
+            <a:lumMod val="15000"/>
+            <a:lumOff val="85000"/>
+          </a:schemeClr>
+        </a:solidFill>
+      </a:ln>
+    </cs:spPr>
+  </cs:upBar>
+  <cs:valueAxis>
+    <cs:lnRef idx="0"/>
+    <cs:fillRef idx="0"/>
+    <cs:effectRef idx="0"/>
+    <cs:fontRef idx="minor">
+      <a:schemeClr val="tx1">
+        <a:lumMod val="65000"/>
+        <a:lumOff val="35000"/>
+      </a:schemeClr>
+    </cs:fontRef>
+    <cs:defRPr sz="900" kern="1200"/>
+  </cs:valueAxis>
+  <cs:wall>
+    <cs:lnRef idx="0"/>
+    <cs:fillRef idx="0"/>
+    <cs:effectRef idx="0"/>
+    <cs:fontRef idx="minor">
+      <a:schemeClr val="tx1"/>
+    </cs:fontRef>
+    <cs:spPr>
+      <a:noFill/>
+      <a:ln>
+        <a:noFill/>
+      </a:ln>
+    </cs:spPr>
+  </cs:wall>
+</cs:chartStyle>
+</file>
+
 <file path=word/theme/theme1.xml><?xml version="1.0" encoding="utf-8"?>
 <a:theme xmlns:a="http://schemas.openxmlformats.org/drawingml/2006/main" name="Office Theme">
   <a:themeElements>

</xml_diff>